<commit_message>
Update 20 July 2023
</commit_message>
<xml_diff>
--- a/105219002_Kiagus Muhammad Arsyad_Draf Tugas Akhir (Rev 12Juni).docx
+++ b/105219002_Kiagus Muhammad Arsyad_Draf Tugas Akhir (Rev 12Juni).docx
@@ -3814,39 +3814,33 @@
         <w:t>diperkirakan akan meningkat</w:t>
       </w:r>
       <w:r>
-        <w:t xml:space="preserve"> sebesar 29,13% menjadi 334,6 juta ton CO2. Sebagian besar emisi GRK pada tahun tersebut berasal dari pembakaran batu bara. </w:t>
-      </w:r>
-    </w:p>
-    <w:p>
-      <w:r>
-        <w:rPr>
-          <w:i/>
-          <w:iCs/>
-        </w:rPr>
-        <w:t>Salah satu penyebab penambahan emisi GRK adalah p</w:t>
-      </w:r>
-      <w:r>
-        <w:rPr>
-          <w:i/>
-          <w:iCs/>
-        </w:rPr>
-        <w:t>ertumbuhan penduduk</w:t>
-      </w:r>
-      <w:r>
-        <w:rPr>
-          <w:i/>
-          <w:iCs/>
-        </w:rPr>
-        <w:t>.</w:t>
+        <w:t xml:space="preserve"> sebesar 29,13% menjadi 334,6 juta ton CO2. </w:t>
+      </w:r>
+    </w:p>
+    <w:p>
+      <w:r>
+        <w:t>D</w:t>
+      </w:r>
+      <w:r>
+        <w:t>i Indonesia</w:t>
+      </w:r>
+      <w:r>
+        <w:t>,</w:t>
       </w:r>
       <w:r>
         <w:t xml:space="preserve"> </w:t>
       </w:r>
       <w:r>
-        <w:t>D</w:t>
-      </w:r>
-      <w:r>
-        <w:t>i Indonesia</w:t>
+        <w:t xml:space="preserve">pertumbuhan penduduk </w:t>
+      </w:r>
+      <w:r>
+        <w:t xml:space="preserve">terus meningkat </w:t>
+      </w:r>
+      <w:r>
+        <w:t xml:space="preserve">diikuti dengan </w:t>
+      </w:r>
+      <w:r>
+        <w:t>kemajuan teknologi</w:t>
       </w:r>
       <w:r>
         <w:t>,</w:t>
@@ -3855,28 +3849,43 @@
         <w:t xml:space="preserve"> </w:t>
       </w:r>
       <w:r>
-        <w:t xml:space="preserve">pertumbuhan penduduk </w:t>
-      </w:r>
-      <w:r>
-        <w:t xml:space="preserve">terus meningkat </w:t>
-      </w:r>
-      <w:r>
-        <w:t xml:space="preserve">diikuti dengan </w:t>
-      </w:r>
-      <w:r>
-        <w:t>kemajuan teknologi</w:t>
-      </w:r>
-      <w:r>
-        <w:t>,</w:t>
+        <w:t xml:space="preserve">hal ini </w:t>
+      </w:r>
+      <w:r>
+        <w:t>menyebabkan peningkatan kebutuhan energi</w:t>
       </w:r>
       <w:r>
         <w:t xml:space="preserve"> </w:t>
       </w:r>
       <w:r>
-        <w:t xml:space="preserve">hal ini </w:t>
-      </w:r>
-      <w:r>
-        <w:t>menyebabkan peningkatan kebutuhan energi</w:t>
+        <w:fldChar w:fldCharType="begin"/>
+      </w:r>
+      <w:r>
+        <w:instrText xml:space="preserve"> ADDIN ZOTERO_ITEM CSL_CITATION {"citationID":"F8MQ5xzb","properties":{"formattedCitation":"(Kristanto &amp; Koven, 2019)","plainCitation":"(Kristanto &amp; Koven, 2019)","noteIndex":0},"citationItems":[{"id":901,"uris":["http://zotero.org/users/8530945/items/9FFCTCIF"],"itemData":{"id":901,"type":"article-journal","abstract":"Almost every waste management step generates greenhouse gas (GHG) emissions; hence, it is imperative to design appropriate treatment methods from sources to disposal sites for reducing their environmental impact. In this study, to provide guidelines for developing a suitable waste management strategy for Depok, Indonesia, emissions from four waste management scenarios for the city are calculated. These scenarios involve treatments such as the application of Waste Treatment Unit (WTU), incinerator, anaerobic digester, composting, and landﬁll. The best scenario affords the treatment of 150 tons/day of municipal solid waste (MSW) via composting, 80 tons via WTU, and 500 tons/day via anaerobic digestion, and 390 tons/day, which are sent to a controlled landﬁll in Depok. This best scenario generates net GHG emissions of 202,800 kg CO2-eq/day, accounting for 1900 kg CO2-eq/day from transportation; 4 kg CO2eq/day from WTU; 25,700 kg CO2-eq/day from composting; 46,200 kg CO2-eq/day from anaerobic digestion; and 129,000 kg CO2-eq/day from a controlled landﬁll. By contrast, the worst scenario corresponds to the city's current waste management approach, producing net GHG emissions of 299,602.6 kg CO2-eq/day from the treatment of 600 tons/day of MSW via landﬁll, 70 tons/day via open burning, 60 tons/day via MRF, 340 tons/day via anaerobic digestion, and 40 tons/day via composting.","container-title":"City and Environment Interactions","DOI":"10.1016/j.cacint.2020.100027","ISSN":"25902520","journalAbbreviation":"City and Environment Interactions","language":"en","page":"100027","source":"DOI.org (Crossref)","title":"Estimating greenhouse gas emissions from municipal solid waste management in Depok, Indonesia","volume":"4","author":[{"family":"Kristanto","given":"Gabriel Andari"},{"family":"Koven","given":"William"}],"issued":{"date-parts":[["2019",12]]}}}],"schema":"https://github.com/citation-style-language/schema/raw/master/csl-citation.json"} </w:instrText>
+      </w:r>
+      <w:r>
+        <w:fldChar w:fldCharType="separate"/>
+      </w:r>
+      <w:r>
+        <w:rPr>
+          <w:rFonts w:cs="Times New Roman"/>
+        </w:rPr>
+        <w:t>(Kristanto &amp; Koven, 2019)</w:t>
+      </w:r>
+      <w:r>
+        <w:fldChar w:fldCharType="end"/>
+      </w:r>
+      <w:r>
+        <w:t xml:space="preserve">. </w:t>
+      </w:r>
+      <w:r>
+        <w:t xml:space="preserve">Pertumbuhan penduduk </w:t>
+      </w:r>
+      <w:r>
+        <w:t xml:space="preserve">ini berdampak pada penggunaan bahan bakar fosil, seperti pembakaran kendaraan bermotor dan kegiatan industri, yang menjadi penyumbang salah satu faktor emisi </w:t>
+      </w:r>
+      <w:r>
+        <w:t>GRK</w:t>
       </w:r>
       <w:r>
         <w:t xml:space="preserve"> </w:t>
@@ -3885,7 +3894,7 @@
         <w:fldChar w:fldCharType="begin"/>
       </w:r>
       <w:r>
-        <w:instrText xml:space="preserve"> ADDIN ZOTERO_ITEM CSL_CITATION {"citationID":"F8MQ5xzb","properties":{"formattedCitation":"(Kristanto &amp; Koven, 2019)","plainCitation":"(Kristanto &amp; Koven, 2019)","noteIndex":0},"citationItems":[{"id":901,"uris":["http://zotero.org/users/8530945/items/9FFCTCIF"],"itemData":{"id":901,"type":"article-journal","abstract":"Almost every waste management step generates greenhouse gas (GHG) emissions; hence, it is imperative to design appropriate treatment methods from sources to disposal sites for reducing their environmental impact. In this study, to provide guidelines for developing a suitable waste management strategy for Depok, Indonesia, emissions from four waste management scenarios for the city are calculated. These scenarios involve treatments such as the application of Waste Treatment Unit (WTU), incinerator, anaerobic digester, composting, and landﬁll. The best scenario affords the treatment of 150 tons/day of municipal solid waste (MSW) via composting, 80 tons via WTU, and 500 tons/day via anaerobic digestion, and 390 tons/day, which are sent to a controlled landﬁll in Depok. This best scenario generates net GHG emissions of 202,800 kg CO2-eq/day, accounting for 1900 kg CO2-eq/day from transportation; 4 kg CO2eq/day from WTU; 25,700 kg CO2-eq/day from composting; 46,200 kg CO2-eq/day from anaerobic digestion; and 129,000 kg CO2-eq/day from a controlled landﬁll. By contrast, the worst scenario corresponds to the city's current waste management approach, producing net GHG emissions of 299,602.6 kg CO2-eq/day from the treatment of 600 tons/day of MSW via landﬁll, 70 tons/day via open burning, 60 tons/day via MRF, 340 tons/day via anaerobic digestion, and 40 tons/day via composting.","container-title":"City and Environment Interactions","DOI":"10.1016/j.cacint.2020.100027","ISSN":"25902520","journalAbbreviation":"City and Environment Interactions","language":"en","page":"100027","source":"DOI.org (Crossref)","title":"Estimating greenhouse gas emissions from municipal solid waste management in Depok, Indonesia","volume":"4","author":[{"family":"Kristanto","given":"Gabriel Andari"},{"family":"Koven","given":"William"}],"issued":{"date-parts":[["2019",12]]}}}],"schema":"https://github.com/citation-style-language/schema/raw/master/csl-citation.json"} </w:instrText>
+        <w:instrText xml:space="preserve"> ADDIN ZOTERO_ITEM CSL_CITATION {"citationID":"xQicIGWI","properties":{"formattedCitation":"(Ketaren, 2023)","plainCitation":"(Ketaren, 2023)","noteIndex":0},"citationItems":[{"id":920,"uris":["http://zotero.org/users/8530945/items/VVXXT2N9"],"itemData":{"id":920,"type":"article-journal","abstract":"Greenhouse gases play a role in determining the temperature of the atmosphere through the absorption of radiation and infrared rays. An increase in greenhouse gases in the atmosphere will potentially cause global warming. Greenhouse gases are produced by various activities or human activities, especially the burning of fossil fuels in both motor vehicles and industry. The effect of global warming due to the increase in the concentration of gases in the atmosphere such as CO2 affects the increase in the earth’s temperature. Mangrove ecosystems are very important in the process of reducing greenhouse gas emissions. Mangrove plants can absorb carbon dioxide and convert it into organic carbon, which is stored in their body biomass, such as roots, stems, leaves, and other parts. Estimating the potential for carbon sequestration in mangrove vegetation to reduce global warming is an important indicator for the conservation of mangrove ecosystems.","container-title":"Jurnal Kelautan dan Perikanan Terapan (JKPT)","DOI":"10.15578/jkpt.v1i0.12050","ISSN":"2654-9581","journalAbbreviation":"J. Kelaut. Perikan. Terap.","language":"id","page":"73","source":"DOI.org (Crossref)","title":"PERANAN KAWASAN MANGROVE DALAM PENURUNAN EMISI GAS RUMAH KACA DI INDONESIA","volume":"1","author":[{"family":"Ketaren","given":"David Gina Kimars"}],"issued":{"date-parts":[["2023",1,30]]}}}],"schema":"https://github.com/citation-style-language/schema/raw/master/csl-citation.json"} </w:instrText>
       </w:r>
       <w:r>
         <w:fldChar w:fldCharType="separate"/>
@@ -3894,31 +3903,81 @@
         <w:rPr>
           <w:rFonts w:cs="Times New Roman"/>
         </w:rPr>
-        <w:t>(Kristanto &amp; Koven, 2019)</w:t>
+        <w:t>(Ketaren, 2023)</w:t>
       </w:r>
       <w:r>
         <w:fldChar w:fldCharType="end"/>
       </w:r>
       <w:r>
+        <w:t xml:space="preserve">. Dampak dari peningkatan emisi </w:t>
+      </w:r>
+      <w:r>
+        <w:t>GRK</w:t>
+      </w:r>
+      <w:r>
+        <w:t xml:space="preserve"> dan konsumsi energi di dunia</w:t>
+      </w:r>
+      <w:r>
+        <w:t xml:space="preserve"> juga</w:t>
+      </w:r>
+      <w:r>
+        <w:t xml:space="preserve"> sangat signifikan terhadap lingkungan</w:t>
+      </w:r>
+      <w:r>
+        <w:t xml:space="preserve">, </w:t>
+      </w:r>
+      <w:r>
+        <w:t xml:space="preserve">seperti kenaikan suhu global, perubahan iklim ekstrem, serta perubahan pola cuaca </w:t>
+      </w:r>
+      <w:r>
+        <w:fldChar w:fldCharType="begin"/>
+      </w:r>
+      <w:r>
+        <w:instrText xml:space="preserve"> ADDIN ZOTERO_ITEM CSL_CITATION {"citationID":"bSES2NWJ","properties":{"formattedCitation":"(J. Li et al., 2023)","plainCitation":"(J. Li et al., 2023)","noteIndex":0},"citationItems":[{"id":934,"uris":["http://zotero.org/users/8530945/items/7IB4Z497"],"itemData":{"id":934,"type":"article-journal","abstract":"The health and wellness of people through life expectancy, mortality rate improvement, and sustaining the productivity of labor contributes a lot to national income. Infrastructure development consumes energy and releases carbon dioxide at different stages of the construction process. The current study explores the nexus between CO2 emission, energy consumption, mortality, life expectancy, and GDP in the top ﬁve carbon-emitting countries by using time series data from 1975 to 2015. The study used a cointegration technique to ﬁnd the long- and short-run relationships between study variables. The study also used a structural break test to identify the break time. The results of the correlation matrix show strong positive correlation between CO2 emissions and energy consumption. It also reﬂects a weak correlation with mortality and life expectancy in Japan and Russia. The results of the ADF test indicated that the series are stationary at ﬁrst difference and provided evidence to use Johansen cointegration test for long- and short-run relationships between independent series. Vector error correction term and ECT method are used to ﬁnd long-run relationships between cointegrated series and adjustment parameters. For the structural breaks of health indicators and energy consumption study, we used the Gregory Hanson structural break. Mortality rate and life expectancy rate of China, U.S., Russia, India, and Japan show relevant policy changes with economic policies of each country.","container-title":"International Journal of Environmental Research and Public Health","DOI":"10.3390/ijerph20032325","ISSN":"1660-4601","issue":"3","journalAbbreviation":"IJERPH","language":"en","page":"2325","source":"DOI.org (Crossref)","title":"The Relationship between Energy Consumption, CO2 Emissions, Economic Growth, and Health Indicators","volume":"20","author":[{"family":"Li","given":"Jing"},{"family":"Irfan","given":"Muhammad"},{"family":"Samad","given":"Sarminah"},{"family":"Ali","given":"Basit"},{"family":"Zhang","given":"Yao"},{"family":"Badulescu","given":"Daniel"},{"family":"Badulescu","given":"Alina"}],"issued":{"date-parts":[["2023",1,28]]}}}],"schema":"https://github.com/citation-style-language/schema/raw/master/csl-citation.json"} </w:instrText>
+      </w:r>
+      <w:r>
+        <w:fldChar w:fldCharType="separate"/>
+      </w:r>
+      <w:r>
+        <w:rPr>
+          <w:rFonts w:cs="Times New Roman"/>
+        </w:rPr>
+        <w:t>(J. Li et al., 2023)</w:t>
+      </w:r>
+      <w:r>
+        <w:fldChar w:fldCharType="end"/>
+      </w:r>
+      <w:r>
         <w:t xml:space="preserve">. </w:t>
       </w:r>
-      <w:r>
-        <w:t xml:space="preserve">Pertumbuhan penduduk </w:t>
-      </w:r>
-      <w:r>
-        <w:t xml:space="preserve">ini berdampak pada penggunaan bahan bakar fosil, seperti pembakaran kendaraan bermotor dan kegiatan industri, yang menjadi penyumbang salah satu faktor emisi </w:t>
-      </w:r>
-      <w:r>
-        <w:t>GRK</w:t>
+    </w:p>
+    <w:p>
+      <w:r>
+        <w:t xml:space="preserve">Di samping itu, banyak </w:t>
+      </w:r>
+      <w:r>
+        <w:t xml:space="preserve">penelitian </w:t>
+      </w:r>
+      <w:r>
+        <w:t xml:space="preserve">yang </w:t>
+      </w:r>
+      <w:r>
+        <w:t>dilakukan</w:t>
       </w:r>
       <w:r>
         <w:t xml:space="preserve"> </w:t>
       </w:r>
       <w:r>
+        <w:t xml:space="preserve">dalam kontribusi pencegahan atau mengurangi GRK, salah satunya yang dilakukan </w:t>
+      </w:r>
+      <w:r>
+        <w:t xml:space="preserve">oleh </w:t>
+      </w:r>
+      <w:r>
         <w:fldChar w:fldCharType="begin"/>
       </w:r>
       <w:r>
-        <w:instrText xml:space="preserve"> ADDIN ZOTERO_ITEM CSL_CITATION {"citationID":"xQicIGWI","properties":{"formattedCitation":"(Ketaren, 2023)","plainCitation":"(Ketaren, 2023)","noteIndex":0},"citationItems":[{"id":920,"uris":["http://zotero.org/users/8530945/items/VVXXT2N9"],"itemData":{"id":920,"type":"article-journal","abstract":"Greenhouse gases play a role in determining the temperature of the atmosphere through the absorption of radiation and infrared rays. An increase in greenhouse gases in the atmosphere will potentially cause global warming. Greenhouse gases are produced by various activities or human activities, especially the burning of fossil fuels in both motor vehicles and industry. The effect of global warming due to the increase in the concentration of gases in the atmosphere such as CO2 affects the increase in the earth’s temperature. Mangrove ecosystems are very important in the process of reducing greenhouse gas emissions. Mangrove plants can absorb carbon dioxide and convert it into organic carbon, which is stored in their body biomass, such as roots, stems, leaves, and other parts. Estimating the potential for carbon sequestration in mangrove vegetation to reduce global warming is an important indicator for the conservation of mangrove ecosystems.","container-title":"Jurnal Kelautan dan Perikanan Terapan (JKPT)","DOI":"10.15578/jkpt.v1i0.12050","ISSN":"2654-9581","journalAbbreviation":"J. Kelaut. Perikan. Terap.","language":"id","page":"73","source":"DOI.org (Crossref)","title":"PERANAN KAWASAN MANGROVE DALAM PENURUNAN EMISI GAS RUMAH KACA DI INDONESIA","volume":"1","author":[{"family":"Ketaren","given":"David Gina Kimars"}],"issued":{"date-parts":[["2023",1,30]]}}}],"schema":"https://github.com/citation-style-language/schema/raw/master/csl-citation.json"} </w:instrText>
+        <w:instrText xml:space="preserve"> ADDIN ZOTERO_ITEM CSL_CITATION {"citationID":"eYKcEslk","properties":{"formattedCitation":"(Rytter et al., 2012)","plainCitation":"(Rytter et al., 2012)","dontUpdate":true,"noteIndex":0},"citationItems":[{"id":907,"uris":["http://zotero.org/users/8530945/items/SZKKQDXJ"],"itemData":{"id":907,"type":"article-journal","abstract":"Modern greenhouse climate control requires use of advanced climate-control models; however, adoption of advanced climate-control models in today’s industrial greenhouse production is hindered by the shortcoming of existing climate-control systems to support non-invasive composition of independently-developed climatecontrol models. Despite the fact that adoption of advanced climate-control models allows growers to optimize their production through improved energy efficiency, improved plant quality and yield as well as reduced risks for various climate-related diseases, commercial vendors of industrial greenhouse-climate-control systems have not taken action to provide the necessary support for independent extensibility in their systems so far. Present climate-control systems require the control logic of independently-developed climate-control models to be merged into a single monolithic climate-control model. Hence, addition of new climate-control models requires modification and validation of this monolithic model. In this paper, we present a new approach to extensible greenhouse climate control that allows new climate-control models to be added dynamically to the climate-control system independently of each other. There is no need for merging models into a single monolithic model, as the approach allows independently-developed models to coexist alongside each other. The novelty of the approach is the use of a genetic algorithm to compute a balanced greenhouse climate that satisfies the multiobjective-optimization problem defined by the independently-added climate-control models. Feasibility of the approach is demonstrated through simulation of a number of selected production scenarios using a generic greenhouse simulator. The results of the simulations clearly show that the approach finds a balanced greenhouse climate that is satisfactory to the requirements of the independent climate-control models.","container-title":"Acta Horticulturae","DOI":"10.17660/ActaHortic.2012.957.2","ISSN":"0567-7572, 2406-6168","issue":"957","journalAbbreviation":"Acta Hortic.","language":"en","page":"29-35","source":"DOI.org (Crossref)","title":"ADVANCED MODEL-BASED GREENHOUSE CLIMATE CONTROL USING MULTI-OBJECTIVE OPTIMIZATION","author":[{"family":"Rytter","given":"M."},{"family":"Sørensen","given":"J.C."},{"family":"Jørgensen","given":"B.N."},{"family":"Körner","given":"O."}],"issued":{"date-parts":[["2012",11]]}}}],"schema":"https://github.com/citation-style-language/schema/raw/master/csl-citation.json"} </w:instrText>
       </w:r>
       <w:r>
         <w:fldChar w:fldCharType="separate"/>
@@ -3927,19 +3986,58 @@
         <w:rPr>
           <w:rFonts w:cs="Times New Roman"/>
         </w:rPr>
-        <w:t>(Ketaren, 2023)</w:t>
+        <w:t xml:space="preserve">Rytter et al., </w:t>
+      </w:r>
+      <w:r>
+        <w:rPr>
+          <w:rFonts w:cs="Times New Roman"/>
+        </w:rPr>
+        <w:t>(</w:t>
+      </w:r>
+      <w:r>
+        <w:rPr>
+          <w:rFonts w:cs="Times New Roman"/>
+        </w:rPr>
+        <w:t>2012)</w:t>
       </w:r>
       <w:r>
         <w:fldChar w:fldCharType="end"/>
       </w:r>
       <w:r>
-        <w:t xml:space="preserve">. Menurut </w:t>
+        <w:t xml:space="preserve"> </w:t>
+      </w:r>
+      <w:r>
+        <w:t xml:space="preserve">menggunakan </w:t>
+      </w:r>
+      <w:r>
+        <w:t>Genetic Algorithm</w:t>
+      </w:r>
+      <w:r>
+        <w:t xml:space="preserve"> untuk </w:t>
+      </w:r>
+      <w:r>
+        <w:t xml:space="preserve">sistem </w:t>
+      </w:r>
+      <w:r>
+        <w:t xml:space="preserve">yang dapat </w:t>
+      </w:r>
+      <w:r>
+        <w:t xml:space="preserve">menemukan keseimbangan iklim rumah kaca yang memuaskan persyaratan model kontrol iklim yang independen, </w:t>
+      </w:r>
+      <w:r>
+        <w:t xml:space="preserve">sehingga </w:t>
+      </w:r>
+      <w:r>
+        <w:t>dapat mengarah pada peningkatan efisiensi energi dalam operasi rumah kaca</w:t>
+      </w:r>
+      <w:r>
+        <w:t xml:space="preserve">. </w:t>
       </w:r>
       <w:r>
         <w:fldChar w:fldCharType="begin"/>
       </w:r>
       <w:r>
-        <w:instrText xml:space="preserve"> ADDIN ZOTERO_ITEM CSL_CITATION {"citationID":"i5au5LBA","properties":{"formattedCitation":"(Yusuf et al., 2020)","plainCitation":"(Yusuf et al., 2020)","dontUpdate":true,"noteIndex":0},"citationItems":[{"id":932,"uris":["http://zotero.org/users/8530945/items/S9Q9H62B"],"itemData":{"id":932,"type":"article-journal","abstract":"This paper investigates the relationship between greenhouse gas emissions, energy consumption, and output growth among African OPEC countries (Libya, Nigeria, Angola, Algeria, Equatorial Guinea, and Gabon) using the panel autoregressive distributed lag model (PARDL) estimated by means of mean group (MG) and pooled mean group (PMG) for the period 1970–2016. The paper estimated three panel models comprising the components of greenhouse gasses which includes nitrous oxide, carbon dioxide (CO2), and methane and examined their relationship with economic growth and energy consumption. The findings of the study showed evidence of a positive impact of economic growth on both CO2 and methane emissions in the long run. Its impact on nitrous oxide emissions although positive was found to be statistically insignificant. Energy consumption was also found to produce an insignificant positive impact on CO2, methane, and nitrous oxide emissions in the long run. In the short run, economic growth exerts a significant positive effect on methane emissions; however, its effect on CO2 and nitrous oxide emissions although positive was found to be statistically insignificant. Energy consumption produces an insignificant impact on all components of greenhouse gasses in the short run. In addition, our empirical results showed the presence of a non-linear relationship between methane emissions and economic growth, confirming the existence of the environmental Kuznets curve (EKC) only in the case of methane emissions model.","container-title":"Environmental Science and Pollution Research","DOI":"10.1007/s11356-020-08065-z","ISSN":"0944-1344, 1614-7499","issue":"13","journalAbbreviation":"Environ Sci Pollut Res","language":"en","page":"15815-15823","source":"DOI.org (Crossref)","title":"Relationship between greenhouse gas emission, energy consumption, and economic growth: evidence from some selected oil-producing African countries","title-short":"Relationship between greenhouse gas emission, energy consumption, and economic growth","volume":"27","author":[{"family":"Yusuf","given":"Abdulmalik M."},{"family":"Abubakar","given":"Attahir Babaji"},{"family":"Mamman","given":"Suleiman O."}],"issued":{"date-parts":[["2020",5]]}}}],"schema":"https://github.com/citation-style-language/schema/raw/master/csl-citation.json"} </w:instrText>
+        <w:instrText xml:space="preserve"> ADDIN ZOTERO_ITEM CSL_CITATION {"citationID":"IUkuX7me","properties":{"formattedCitation":"(Naimi et al., 2013)","plainCitation":"(Naimi et al., 2013)","dontUpdate":true,"noteIndex":0},"citationItems":[{"id":845,"uris":["http://zotero.org/users/8530945/items/BUNIW4K7"],"itemData":{"id":845,"type":"paper-conference","abstract":"In order to reduce greenhouse gases caused by fossil thermal generating units in power system, this paper proposes a strategy by an emission dispatching optimization based on genetic algorithm GA and successive linear programming. The main idea of this proposed hybrid method consists to combine an evolutionary and a conventional method in order to reap profit from their both advantages. A widely known model of power system network IEEE thirty-bus test system is used to demonstrate the proposed technique. In solving the resulting optimization problems, MATLAB’s Genetic Algorithm Toolbox and MATPOWER3.2 were employed. This paper demonstrates performance improvements for this approach by comparisons with several optimization methods.","container-title":"2013 International Conference on Control, Decision and Information Technologies (CoDIT)","DOI":"10.1109/CoDIT.2013.6689542","event-place":"Hammamet, Tunisia","event-title":"2013 International Conference on Control, Decision and Information Technologies (CoDIT)","ISBN":"978-1-4673-5549-0","language":"en","page":"191-195","publisher":"IEEE","publisher-place":"Hammamet, Tunisia","source":"DOI.org (Crossref)","title":"An efficient optimisation method based on genetic algorithm applied to reduce greenhouse gases in power system","URL":"http://ieeexplore.ieee.org/document/6689542/","author":[{"family":"Naimi","given":"Djemai"},{"family":"Ahmed","given":"Salhi"},{"family":"Bouktir","given":"Tarek"}],"accessed":{"date-parts":[["2023",6,5]]},"issued":{"date-parts":[["2013",5]]}}}],"schema":"https://github.com/citation-style-language/schema/raw/master/csl-citation.json"} </w:instrText>
       </w:r>
       <w:r>
         <w:fldChar w:fldCharType="separate"/>
@@ -3948,7 +4046,7 @@
         <w:rPr>
           <w:rFonts w:cs="Times New Roman"/>
         </w:rPr>
-        <w:t xml:space="preserve">Yusuf et al., </w:t>
+        <w:t xml:space="preserve">Naimi et al., </w:t>
       </w:r>
       <w:r>
         <w:rPr>
@@ -3960,51 +4058,126 @@
         <w:rPr>
           <w:rFonts w:cs="Times New Roman"/>
         </w:rPr>
-        <w:t>2020)</w:t>
+        <w:t>2013)</w:t>
       </w:r>
       <w:r>
         <w:fldChar w:fldCharType="end"/>
       </w:r>
       <w:r>
-        <w:t xml:space="preserve">, perubahan iklim </w:t>
-      </w:r>
-      <w:r>
-        <w:t xml:space="preserve">global </w:t>
-      </w:r>
-      <w:r>
-        <w:t xml:space="preserve">saat ini </w:t>
-      </w:r>
-      <w:r>
-        <w:t>ber</w:t>
-      </w:r>
-      <w:r>
-        <w:t>fokus pada peran faktor manusia dalam kontribusinya terhadap perubahan iklim</w:t>
-      </w:r>
-      <w:r>
-        <w:t xml:space="preserve"> yang</w:t>
-      </w:r>
-      <w:r>
-        <w:t xml:space="preserve"> meskipun faktor alami juga memiliki pengaruh. </w:t>
-      </w:r>
-    </w:p>
-    <w:p>
-      <w:r>
-        <w:t xml:space="preserve">Selain itu, pola pengelolaan limbah di Indonesia juga memiliki kontribusi terhadap </w:t>
-      </w:r>
-      <w:r>
-        <w:t>GRK</w:t>
-      </w:r>
-      <w:r>
-        <w:t>, dengan 60-70% limbah yang dibuang ke tempat pembuangan akhir dan 30-40% yang berakhir di sungai, dibakar, atau dikelola secara mandiri oleh masyarakat</w:t>
+        <w:t xml:space="preserve"> menerapkan </w:t>
+      </w:r>
+      <w:r>
+        <w:t>optimisasi Genetic Algorithm dalam mengurangi emisi gas rumah kaca yang disebabkan oleh unit pembangkit termal fosil dalam sistem tenaga listrik.</w:t>
+      </w:r>
+      <w:r>
+        <w:t xml:space="preserve"> Selain itu, </w:t>
+      </w:r>
+      <w:r>
+        <w:fldChar w:fldCharType="begin"/>
+      </w:r>
+      <w:r>
+        <w:instrText xml:space="preserve"> ADDIN ZOTERO_ITEM CSL_CITATION {"citationID":"BHYpZ8as","properties":{"formattedCitation":"(Uzlu, 2021)","plainCitation":"(Uzlu, 2021)","dontUpdate":true,"noteIndex":0},"citationItems":[{"id":938,"uris":["http://zotero.org/users/8530945/items/I6R7AZLH"],"itemData":{"id":938,"type":"article-journal","abstract":"The main purpose of this study was to predict Turkey’s future greenhouse gas (GHG) emissions using an artiﬁcial neural network (ANN) model trained by a grey wolf optimizer (GWO) algorithm. Gross domestic product, energy consumption, population, urbanization rate, and renewable energy production data were used as predictor variables. To probe the accuracy of the proposed model, the new ANN-GWO model’s performance was compared with the performance of ANNBP (back propagation), ANN-ABC (artiﬁcial bee colony), and ANN-TLBO (teaching–learning-based optimization) models using multiple error criteria. According to calculated error values, the ANN-GWO models predicted GHG emissions more accurately than classical ANN-BP, ANN-ABC, and ANN-TLBO models. According to the average relative error values calculated for the test set, ANN-GWO performs 32.23% better than ANN-BP, 35.29% better than ANN-ABC, and 19.33% better than ANN-TLBO. Using the ANN-GWO model, GHG emissions were forecasted out to 2030 under three different scenarios. The predictions obtained, consistent with a prior forecasting study in the literature, indicated that GHG emissions are expected to outpace ofﬁcial predictions (model prediction range for 2030, 956.97–1170.54 Mt CO2 equivalent). The present study demonstrated that GHG emissions can be predicted accurately with an ANN-GWO model, and that the GWO optimization method is advantageous for predicting future GHG emissions.","container-title":"Neural Computing and Applications","DOI":"10.1007/s00521-021-05980-1","ISSN":"0941-0643, 1433-3058","issue":"20","journalAbbreviation":"Neural Comput &amp; Applic","language":"en","page":"13567-13585","source":"DOI.org (Crossref)","title":"Estimates of greenhouse gas emission in Turkey with grey wolf optimizer algorithm-optimized artificial neural networks","volume":"33","author":[{"family":"Uzlu","given":"Ergun"}],"issued":{"date-parts":[["2021",10]]}}}],"schema":"https://github.com/citation-style-language/schema/raw/master/csl-citation.json"} </w:instrText>
+      </w:r>
+      <w:r>
+        <w:fldChar w:fldCharType="separate"/>
+      </w:r>
+      <w:r>
+        <w:rPr>
+          <w:rFonts w:cs="Times New Roman"/>
+        </w:rPr>
+        <w:t xml:space="preserve">Uzlu </w:t>
+      </w:r>
+      <w:r>
+        <w:rPr>
+          <w:rFonts w:cs="Times New Roman"/>
+        </w:rPr>
+        <w:t>(</w:t>
+      </w:r>
+      <w:r>
+        <w:rPr>
+          <w:rFonts w:cs="Times New Roman"/>
+        </w:rPr>
+        <w:t>2021)</w:t>
+      </w:r>
+      <w:r>
+        <w:fldChar w:fldCharType="end"/>
+      </w:r>
+      <w:r>
+        <w:t xml:space="preserve"> melakukan </w:t>
+      </w:r>
+      <w:r>
+        <w:t>penelitian menggunakan algoritma Grey Wolf Optimizer (GWO) untuk melatih model jaringan saraf tiruan (ANN) yang digunakan untuk memprediksi emisi gas rumah kaca di masa depan di Turki</w:t>
+      </w:r>
+      <w:r>
+        <w:t>. Namun, pada penelitian-penelitian tersebut, masih belum ada yang berfokus menggunakan optimisasi</w:t>
+      </w:r>
+      <w:r>
+        <w:t xml:space="preserve"> tersebut</w:t>
+      </w:r>
+      <w:r>
+        <w:t xml:space="preserve"> dalam menentukan penyebab GRK</w:t>
+      </w:r>
+      <w:r>
+        <w:t xml:space="preserve">. </w:t>
+      </w:r>
+    </w:p>
+    <w:p>
+      <w:pPr>
+        <w:spacing w:after="240"/>
+      </w:pPr>
+      <w:r>
+        <w:t xml:space="preserve">Oleh sebab itu peneliti </w:t>
+      </w:r>
+      <w:r>
+        <w:t xml:space="preserve">ingin menerapkan </w:t>
+      </w:r>
+      <w:r>
+        <w:t>optimisasi</w:t>
       </w:r>
       <w:r>
         <w:t xml:space="preserve"> </w:t>
       </w:r>
       <w:r>
+        <w:t xml:space="preserve">dengan </w:t>
+      </w:r>
+      <w:r>
+        <w:t xml:space="preserve">algoritma metaheuristik </w:t>
+      </w:r>
+      <w:r>
+        <w:t xml:space="preserve">yaitu Genetic Algorithm dan Grey Wolf Optimizer </w:t>
+      </w:r>
+      <w:r>
+        <w:t xml:space="preserve">berupa optimisasi yang dapat menentukan variabel </w:t>
+      </w:r>
+      <w:r>
+        <w:t xml:space="preserve">utama sebagai </w:t>
+      </w:r>
+      <w:r>
+        <w:t xml:space="preserve">penyebab GRK </w:t>
+      </w:r>
+      <w:r>
+        <w:t xml:space="preserve">di Indonesia </w:t>
+      </w:r>
+      <w:r>
+        <w:t>berdasasrkan</w:t>
+      </w:r>
+      <w:r>
+        <w:t xml:space="preserve"> </w:t>
+      </w:r>
+      <w:r>
+        <w:t>data</w:t>
+      </w:r>
+      <w:r>
+        <w:t xml:space="preserve"> yang </w:t>
+      </w:r>
+      <w:r>
+        <w:t xml:space="preserve">tersedia dari </w:t>
+      </w:r>
+      <w:r>
         <w:fldChar w:fldCharType="begin"/>
       </w:r>
       <w:r>
-        <w:instrText xml:space="preserve"> ADDIN ZOTERO_ITEM CSL_CITATION {"citationID":"81iTlrRd","properties":{"formattedCitation":"(Kristanto &amp; Koven, 2019)","plainCitation":"(Kristanto &amp; Koven, 2019)","noteIndex":0},"citationItems":[{"id":901,"uris":["http://zotero.org/users/8530945/items/9FFCTCIF"],"itemData":{"id":901,"type":"article-journal","abstract":"Almost every waste management step generates greenhouse gas (GHG) emissions; hence, it is imperative to design appropriate treatment methods from sources to disposal sites for reducing their environmental impact. In this study, to provide guidelines for developing a suitable waste management strategy for Depok, Indonesia, emissions from four waste management scenarios for the city are calculated. These scenarios involve treatments such as the application of Waste Treatment Unit (WTU), incinerator, anaerobic digester, composting, and landﬁll. The best scenario affords the treatment of 150 tons/day of municipal solid waste (MSW) via composting, 80 tons via WTU, and 500 tons/day via anaerobic digestion, and 390 tons/day, which are sent to a controlled landﬁll in Depok. This best scenario generates net GHG emissions of 202,800 kg CO2-eq/day, accounting for 1900 kg CO2-eq/day from transportation; 4 kg CO2eq/day from WTU; 25,700 kg CO2-eq/day from composting; 46,200 kg CO2-eq/day from anaerobic digestion; and 129,000 kg CO2-eq/day from a controlled landﬁll. By contrast, the worst scenario corresponds to the city's current waste management approach, producing net GHG emissions of 299,602.6 kg CO2-eq/day from the treatment of 600 tons/day of MSW via landﬁll, 70 tons/day via open burning, 60 tons/day via MRF, 340 tons/day via anaerobic digestion, and 40 tons/day via composting.","container-title":"City and Environment Interactions","DOI":"10.1016/j.cacint.2020.100027","ISSN":"25902520","journalAbbreviation":"City and Environment Interactions","language":"en","page":"100027","source":"DOI.org (Crossref)","title":"Estimating greenhouse gas emissions from municipal solid waste management in Depok, Indonesia","volume":"4","author":[{"family":"Kristanto","given":"Gabriel Andari"},{"family":"Koven","given":"William"}],"issued":{"date-parts":[["2019",12]]}}}],"schema":"https://github.com/citation-style-language/schema/raw/master/csl-citation.json"} </w:instrText>
+        <w:instrText xml:space="preserve"> ADDIN ZOTERO_ITEM CSL_CITATION {"citationID":"IcEuXv5z","properties":{"formattedCitation":"(World Bank, 2023)","plainCitation":"(World Bank, 2023)","dontUpdate":true,"noteIndex":0},"citationItems":[{"id":958,"uris":["http://zotero.org/users/8530945/items/N6L2NYS4"],"itemData":{"id":958,"type":"article-newspaper","language":"en","title":"Indonesia | Data","title-short":"World Development Indicators","URL":"https://data.worldbank.org/country/indonesia","author":[{"family":"World Bank","given":"World Development Indicators"}],"accessed":{"date-parts":[["2023",6,24]]},"issued":{"date-parts":[["2023",5,10]]}}}],"schema":"https://github.com/citation-style-language/schema/raw/master/csl-citation.json"} </w:instrText>
       </w:r>
       <w:r>
         <w:fldChar w:fldCharType="separate"/>
@@ -4013,345 +4186,35 @@
         <w:rPr>
           <w:rFonts w:cs="Times New Roman"/>
         </w:rPr>
-        <w:t>(Kristanto &amp; Koven, 2019)</w:t>
+        <w:t xml:space="preserve">World Bank </w:t>
+      </w:r>
+      <w:r>
+        <w:rPr>
+          <w:rFonts w:cs="Times New Roman"/>
+        </w:rPr>
+        <w:t>(</w:t>
+      </w:r>
+      <w:r>
+        <w:rPr>
+          <w:rFonts w:cs="Times New Roman"/>
+        </w:rPr>
+        <w:t>2023)</w:t>
       </w:r>
       <w:r>
         <w:fldChar w:fldCharType="end"/>
       </w:r>
       <w:r>
-        <w:t xml:space="preserve">. Bahkan pertumbuhan ekonomi dan aktivitas manusia di seluruh dunia memainkan peran penting dalam peningkatan konsentrasi emisi GRK di atmosfer, yang secara negatif mempengaruhi perubahan iklim </w:t>
-      </w:r>
-      <w:r>
-        <w:fldChar w:fldCharType="begin"/>
-      </w:r>
-      <w:r>
-        <w:instrText xml:space="preserve"> ADDIN ZOTERO_ITEM CSL_CITATION {"citationID":"QyeSbULq","properties":{"formattedCitation":"(Prastiyo et al., 2020)","plainCitation":"(Prastiyo et al., 2020)","noteIndex":0},"citationItems":[{"id":895,"uris":["http://zotero.org/users/8530945/items/7QXCKG32"],"itemData":{"id":895,"type":"article-journal","abstract":"The agriculture and manufacturing sectors are the backbones of the Indonesian economy; for this reason, research on the effects of these sectors on carbon emissions is an important subject. This work adds urbanization to enrich research on the Environmental Kuznets Curve (EKC) in Indonesia. The results of this study indicate that the EKC hypothesis was confirmed in Indonesia with a turning point of 2057.89 USD/capita. The research results show that all variables affect the escalation of greenhouse gas emissions in Indonesia. Furthermore, there is a bidirectional causality relationship between emissions with economic growth, emissions with agricultural sector, emissions with manufacturing sector, economic growth with agricultural sector, and economic growth with manufacturing. The unidirectional causality is found in emissions by urbanization and economic growth by urbanization. To reduce the impact of environmental damage caused by the activities of agriculture, manufacturing, and urbanization sectors, it is recommended that the government conduct water-efficient rice cultivation and increase the use of renewable energy.","container-title":"Environmental Science and Pollution Research","DOI":"10.1007/s11356-020-10148-w","ISSN":"0944-1344, 1614-7499","issue":"33","journalAbbreviation":"Environ Sci Pollut Res","language":"en","page":"42092-42103","source":"DOI.org (Crossref)","title":"How agriculture, manufacture, and urbanization induced carbon emission? The case of Indonesia","title-short":"How agriculture, manufacture, and urbanization induced carbon emission?","volume":"27","author":[{"family":"Prastiyo","given":"Slamet Eko"},{"literal":"Irham"},{"family":"Hardyastuti","given":"Suhatmini"},{"literal":"Jamhari"}],"issued":{"date-parts":[["2020",11]]}}}],"schema":"https://github.com/citation-style-language/schema/raw/master/csl-citation.json"} </w:instrText>
-      </w:r>
-      <w:r>
-        <w:fldChar w:fldCharType="separate"/>
-      </w:r>
-      <w:r>
-        <w:rPr>
-          <w:rFonts w:cs="Times New Roman"/>
-        </w:rPr>
-        <w:t>(Prastiyo et al., 2020)</w:t>
-      </w:r>
-      <w:r>
-        <w:fldChar w:fldCharType="end"/>
-      </w:r>
-      <w:r>
-        <w:t>.</w:t>
-      </w:r>
-      <w:r>
         <w:t xml:space="preserve"> </w:t>
       </w:r>
       <w:r>
-        <w:t xml:space="preserve">Dampak dari peningkatan emisi </w:t>
-      </w:r>
-      <w:r>
-        <w:t>GRK</w:t>
-      </w:r>
-      <w:r>
-        <w:t xml:space="preserve"> dan konsumsi energi di dunia</w:t>
-      </w:r>
-      <w:r>
-        <w:t xml:space="preserve"> juga</w:t>
-      </w:r>
-      <w:r>
-        <w:t xml:space="preserve"> sangat signifikan terhadap lingkungan</w:t>
-      </w:r>
-      <w:r>
-        <w:t xml:space="preserve">, </w:t>
-      </w:r>
-      <w:r>
-        <w:t xml:space="preserve">seperti kenaikan suhu global, perubahan iklim ekstrem, serta perubahan pola cuaca </w:t>
-      </w:r>
-      <w:r>
-        <w:fldChar w:fldCharType="begin"/>
-      </w:r>
-      <w:r>
-        <w:instrText xml:space="preserve"> ADDIN ZOTERO_ITEM CSL_CITATION {"citationID":"bSES2NWJ","properties":{"formattedCitation":"(J. Li et al., 2023)","plainCitation":"(J. Li et al., 2023)","noteIndex":0},"citationItems":[{"id":934,"uris":["http://zotero.org/users/8530945/items/7IB4Z497"],"itemData":{"id":934,"type":"article-journal","abstract":"The health and wellness of people through life expectancy, mortality rate improvement, and sustaining the productivity of labor contributes a lot to national income. Infrastructure development consumes energy and releases carbon dioxide at different stages of the construction process. The current study explores the nexus between CO2 emission, energy consumption, mortality, life expectancy, and GDP in the top ﬁve carbon-emitting countries by using time series data from 1975 to 2015. The study used a cointegration technique to ﬁnd the long- and short-run relationships between study variables. The study also used a structural break test to identify the break time. The results of the correlation matrix show strong positive correlation between CO2 emissions and energy consumption. It also reﬂects a weak correlation with mortality and life expectancy in Japan and Russia. The results of the ADF test indicated that the series are stationary at ﬁrst difference and provided evidence to use Johansen cointegration test for long- and short-run relationships between independent series. Vector error correction term and ECT method are used to ﬁnd long-run relationships between cointegrated series and adjustment parameters. For the structural breaks of health indicators and energy consumption study, we used the Gregory Hanson structural break. Mortality rate and life expectancy rate of China, U.S., Russia, India, and Japan show relevant policy changes with economic policies of each country.","container-title":"International Journal of Environmental Research and Public Health","DOI":"10.3390/ijerph20032325","ISSN":"1660-4601","issue":"3","journalAbbreviation":"IJERPH","language":"en","page":"2325","source":"DOI.org (Crossref)","title":"The Relationship between Energy Consumption, CO2 Emissions, Economic Growth, and Health Indicators","volume":"20","author":[{"family":"Li","given":"Jing"},{"family":"Irfan","given":"Muhammad"},{"family":"Samad","given":"Sarminah"},{"family":"Ali","given":"Basit"},{"family":"Zhang","given":"Yao"},{"family":"Badulescu","given":"Daniel"},{"family":"Badulescu","given":"Alina"}],"issued":{"date-parts":[["2023",1,28]]}}}],"schema":"https://github.com/citation-style-language/schema/raw/master/csl-citation.json"} </w:instrText>
-      </w:r>
-      <w:r>
-        <w:fldChar w:fldCharType="separate"/>
-      </w:r>
-      <w:r>
-        <w:rPr>
-          <w:rFonts w:cs="Times New Roman"/>
-        </w:rPr>
-        <w:t>(J. Li et al., 2023)</w:t>
-      </w:r>
-      <w:r>
-        <w:fldChar w:fldCharType="end"/>
-      </w:r>
-      <w:r>
-        <w:t xml:space="preserve">. </w:t>
-      </w:r>
-    </w:p>
-    <w:p>
-      <w:r>
-        <w:t xml:space="preserve">Di samping itu, banyak </w:t>
-      </w:r>
-      <w:r>
-        <w:t xml:space="preserve">penelitian </w:t>
-      </w:r>
-      <w:r>
-        <w:t xml:space="preserve">yang </w:t>
-      </w:r>
-      <w:r>
-        <w:t>dilakukan</w:t>
+        <w:t>dengan didukung</w:t>
       </w:r>
       <w:r>
         <w:t xml:space="preserve"> </w:t>
       </w:r>
       <w:r>
-        <w:t xml:space="preserve">dalam kontribusi pencegahan atau mengurangi GRK, salah satunya yang dilakukan </w:t>
-      </w:r>
-      <w:r>
-        <w:t xml:space="preserve">oleh </w:t>
-      </w:r>
-      <w:r>
-        <w:fldChar w:fldCharType="begin"/>
-      </w:r>
-      <w:r>
-        <w:instrText xml:space="preserve"> ADDIN ZOTERO_ITEM CSL_CITATION {"citationID":"eYKcEslk","properties":{"formattedCitation":"(Rytter et al., 2012)","plainCitation":"(Rytter et al., 2012)","dontUpdate":true,"noteIndex":0},"citationItems":[{"id":907,"uris":["http://zotero.org/users/8530945/items/SZKKQDXJ"],"itemData":{"id":907,"type":"article-journal","abstract":"Modern greenhouse climate control requires use of advanced climate-control models; however, adoption of advanced climate-control models in today’s industrial greenhouse production is hindered by the shortcoming of existing climate-control systems to support non-invasive composition of independently-developed climatecontrol models. Despite the fact that adoption of advanced climate-control models allows growers to optimize their production through improved energy efficiency, improved plant quality and yield as well as reduced risks for various climate-related diseases, commercial vendors of industrial greenhouse-climate-control systems have not taken action to provide the necessary support for independent extensibility in their systems so far. Present climate-control systems require the control logic of independently-developed climate-control models to be merged into a single monolithic climate-control model. Hence, addition of new climate-control models requires modification and validation of this monolithic model. In this paper, we present a new approach to extensible greenhouse climate control that allows new climate-control models to be added dynamically to the climate-control system independently of each other. There is no need for merging models into a single monolithic model, as the approach allows independently-developed models to coexist alongside each other. The novelty of the approach is the use of a genetic algorithm to compute a balanced greenhouse climate that satisfies the multiobjective-optimization problem defined by the independently-added climate-control models. Feasibility of the approach is demonstrated through simulation of a number of selected production scenarios using a generic greenhouse simulator. The results of the simulations clearly show that the approach finds a balanced greenhouse climate that is satisfactory to the requirements of the independent climate-control models.","container-title":"Acta Horticulturae","DOI":"10.17660/ActaHortic.2012.957.2","ISSN":"0567-7572, 2406-6168","issue":"957","journalAbbreviation":"Acta Hortic.","language":"en","page":"29-35","source":"DOI.org (Crossref)","title":"ADVANCED MODEL-BASED GREENHOUSE CLIMATE CONTROL USING MULTI-OBJECTIVE OPTIMIZATION","author":[{"family":"Rytter","given":"M."},{"family":"Sørensen","given":"J.C."},{"family":"Jørgensen","given":"B.N."},{"family":"Körner","given":"O."}],"issued":{"date-parts":[["2012",11]]}}}],"schema":"https://github.com/citation-style-language/schema/raw/master/csl-citation.json"} </w:instrText>
-      </w:r>
-      <w:r>
-        <w:fldChar w:fldCharType="separate"/>
-      </w:r>
-      <w:r>
-        <w:rPr>
-          <w:rFonts w:cs="Times New Roman"/>
-        </w:rPr>
-        <w:t xml:space="preserve">Rytter et al., </w:t>
-      </w:r>
-      <w:r>
-        <w:rPr>
-          <w:rFonts w:cs="Times New Roman"/>
-        </w:rPr>
-        <w:t>(</w:t>
-      </w:r>
-      <w:r>
-        <w:rPr>
-          <w:rFonts w:cs="Times New Roman"/>
-        </w:rPr>
-        <w:t>2012)</w:t>
-      </w:r>
-      <w:r>
-        <w:fldChar w:fldCharType="end"/>
-      </w:r>
-      <w:r>
-        <w:t xml:space="preserve"> </w:t>
-      </w:r>
-      <w:r>
-        <w:t xml:space="preserve">menggunakan </w:t>
-      </w:r>
-      <w:r>
-        <w:t>Genetic Algorithm</w:t>
-      </w:r>
-      <w:r>
-        <w:t xml:space="preserve"> untuk </w:t>
-      </w:r>
-      <w:r>
-        <w:t xml:space="preserve">sistem </w:t>
-      </w:r>
-      <w:r>
-        <w:t xml:space="preserve">yang dapat </w:t>
-      </w:r>
-      <w:r>
-        <w:t xml:space="preserve">menemukan keseimbangan iklim rumah kaca yang memuaskan persyaratan model kontrol iklim yang independen, </w:t>
-      </w:r>
-      <w:r>
-        <w:t xml:space="preserve">sehingga </w:t>
-      </w:r>
-      <w:r>
-        <w:t>dapat mengarah pada peningkatan efisiensi energi dalam operasi rumah kaca</w:t>
-      </w:r>
-      <w:r>
-        <w:t xml:space="preserve">. </w:t>
-      </w:r>
-      <w:r>
-        <w:fldChar w:fldCharType="begin"/>
-      </w:r>
-      <w:r>
-        <w:instrText xml:space="preserve"> ADDIN ZOTERO_ITEM CSL_CITATION {"citationID":"IUkuX7me","properties":{"formattedCitation":"(Naimi et al., 2013)","plainCitation":"(Naimi et al., 2013)","dontUpdate":true,"noteIndex":0},"citationItems":[{"id":845,"uris":["http://zotero.org/users/8530945/items/BUNIW4K7"],"itemData":{"id":845,"type":"paper-conference","abstract":"In order to reduce greenhouse gases caused by fossil thermal generating units in power system, this paper proposes a strategy by an emission dispatching optimization based on genetic algorithm GA and successive linear programming. The main idea of this proposed hybrid method consists to combine an evolutionary and a conventional method in order to reap profit from their both advantages. A widely known model of power system network IEEE thirty-bus test system is used to demonstrate the proposed technique. In solving the resulting optimization problems, MATLAB’s Genetic Algorithm Toolbox and MATPOWER3.2 were employed. This paper demonstrates performance improvements for this approach by comparisons with several optimization methods.","container-title":"2013 International Conference on Control, Decision and Information Technologies (CoDIT)","DOI":"10.1109/CoDIT.2013.6689542","event-place":"Hammamet, Tunisia","event-title":"2013 International Conference on Control, Decision and Information Technologies (CoDIT)","ISBN":"978-1-4673-5549-0","language":"en","page":"191-195","publisher":"IEEE","publisher-place":"Hammamet, Tunisia","source":"DOI.org (Crossref)","title":"An efficient optimisation method based on genetic algorithm applied to reduce greenhouse gases in power system","URL":"http://ieeexplore.ieee.org/document/6689542/","author":[{"family":"Naimi","given":"Djemai"},{"family":"Ahmed","given":"Salhi"},{"family":"Bouktir","given":"Tarek"}],"accessed":{"date-parts":[["2023",6,5]]},"issued":{"date-parts":[["2013",5]]}}}],"schema":"https://github.com/citation-style-language/schema/raw/master/csl-citation.json"} </w:instrText>
-      </w:r>
-      <w:r>
-        <w:fldChar w:fldCharType="separate"/>
-      </w:r>
-      <w:r>
-        <w:rPr>
-          <w:rFonts w:cs="Times New Roman"/>
-        </w:rPr>
-        <w:t xml:space="preserve">Naimi et al., </w:t>
-      </w:r>
-      <w:r>
-        <w:rPr>
-          <w:rFonts w:cs="Times New Roman"/>
-        </w:rPr>
-        <w:t>(</w:t>
-      </w:r>
-      <w:r>
-        <w:rPr>
-          <w:rFonts w:cs="Times New Roman"/>
-        </w:rPr>
-        <w:t>2013)</w:t>
-      </w:r>
-      <w:r>
-        <w:fldChar w:fldCharType="end"/>
-      </w:r>
-      <w:r>
-        <w:t xml:space="preserve"> menerapkan </w:t>
-      </w:r>
-      <w:r>
-        <w:t xml:space="preserve">optimisasi Genetic Algorithm dalam mengurangi emisi gas rumah kaca yang disebabkan oleh unit </w:t>
-      </w:r>
-      <w:r>
         <w:lastRenderedPageBreak/>
-        <w:t>pembangkit termal fosil dalam sistem tenaga listrik.</w:t>
-      </w:r>
-      <w:r>
-        <w:t xml:space="preserve"> Selain itu, </w:t>
-      </w:r>
-      <w:r>
-        <w:fldChar w:fldCharType="begin"/>
-      </w:r>
-      <w:r>
-        <w:instrText xml:space="preserve"> ADDIN ZOTERO_ITEM CSL_CITATION {"citationID":"BHYpZ8as","properties":{"formattedCitation":"(Uzlu, 2021)","plainCitation":"(Uzlu, 2021)","dontUpdate":true,"noteIndex":0},"citationItems":[{"id":938,"uris":["http://zotero.org/users/8530945/items/I6R7AZLH"],"itemData":{"id":938,"type":"article-journal","abstract":"The main purpose of this study was to predict Turkey’s future greenhouse gas (GHG) emissions using an artiﬁcial neural network (ANN) model trained by a grey wolf optimizer (GWO) algorithm. Gross domestic product, energy consumption, population, urbanization rate, and renewable energy production data were used as predictor variables. To probe the accuracy of the proposed model, the new ANN-GWO model’s performance was compared with the performance of ANNBP (back propagation), ANN-ABC (artiﬁcial bee colony), and ANN-TLBO (teaching–learning-based optimization) models using multiple error criteria. According to calculated error values, the ANN-GWO models predicted GHG emissions more accurately than classical ANN-BP, ANN-ABC, and ANN-TLBO models. According to the average relative error values calculated for the test set, ANN-GWO performs 32.23% better than ANN-BP, 35.29% better than ANN-ABC, and 19.33% better than ANN-TLBO. Using the ANN-GWO model, GHG emissions were forecasted out to 2030 under three different scenarios. The predictions obtained, consistent with a prior forecasting study in the literature, indicated that GHG emissions are expected to outpace ofﬁcial predictions (model prediction range for 2030, 956.97–1170.54 Mt CO2 equivalent). The present study demonstrated that GHG emissions can be predicted accurately with an ANN-GWO model, and that the GWO optimization method is advantageous for predicting future GHG emissions.","container-title":"Neural Computing and Applications","DOI":"10.1007/s00521-021-05980-1","ISSN":"0941-0643, 1433-3058","issue":"20","journalAbbreviation":"Neural Comput &amp; Applic","language":"en","page":"13567-13585","source":"DOI.org (Crossref)","title":"Estimates of greenhouse gas emission in Turkey with grey wolf optimizer algorithm-optimized artificial neural networks","volume":"33","author":[{"family":"Uzlu","given":"Ergun"}],"issued":{"date-parts":[["2021",10]]}}}],"schema":"https://github.com/citation-style-language/schema/raw/master/csl-citation.json"} </w:instrText>
-      </w:r>
-      <w:r>
-        <w:fldChar w:fldCharType="separate"/>
-      </w:r>
-      <w:r>
-        <w:rPr>
-          <w:rFonts w:cs="Times New Roman"/>
-        </w:rPr>
-        <w:t xml:space="preserve">Uzlu </w:t>
-      </w:r>
-      <w:r>
-        <w:rPr>
-          <w:rFonts w:cs="Times New Roman"/>
-        </w:rPr>
-        <w:t>(</w:t>
-      </w:r>
-      <w:r>
-        <w:rPr>
-          <w:rFonts w:cs="Times New Roman"/>
-        </w:rPr>
-        <w:t>2021)</w:t>
-      </w:r>
-      <w:r>
-        <w:fldChar w:fldCharType="end"/>
-      </w:r>
-      <w:r>
-        <w:t xml:space="preserve"> melakukan </w:t>
-      </w:r>
-      <w:r>
-        <w:t>penelitian menggunakan algoritma Grey Wolf Optimizer (GWO) untuk melatih model jaringan saraf tiruan (ANN) yang digunakan untuk memprediksi emisi gas rumah kaca di masa depan di Turki</w:t>
-      </w:r>
-      <w:r>
-        <w:t>. Namun, pada penelitian-penelitian tersebut, masih belum ada yang berfokus menggunakan optimisasi</w:t>
-      </w:r>
-      <w:r>
-        <w:t xml:space="preserve"> tersebut</w:t>
-      </w:r>
-      <w:r>
-        <w:t xml:space="preserve"> dalam menentukan penyebab GRK</w:t>
-      </w:r>
-      <w:r>
-        <w:t xml:space="preserve">. </w:t>
-      </w:r>
-    </w:p>
-    <w:p>
-      <w:pPr>
-        <w:spacing w:after="240"/>
-      </w:pPr>
-      <w:r>
-        <w:t xml:space="preserve">Oleh sebab itu peneliti </w:t>
-      </w:r>
-      <w:r>
-        <w:t xml:space="preserve">ingin menerapkan </w:t>
-      </w:r>
-      <w:r>
-        <w:t>optimisasi</w:t>
-      </w:r>
-      <w:r>
-        <w:t xml:space="preserve"> </w:t>
-      </w:r>
-      <w:r>
-        <w:t xml:space="preserve">dengan </w:t>
-      </w:r>
-      <w:r>
-        <w:t xml:space="preserve">algoritma metaheuristik </w:t>
-      </w:r>
-      <w:r>
-        <w:t xml:space="preserve">yaitu Genetic Algorithm dan Grey Wolf Optimizer </w:t>
-      </w:r>
-      <w:r>
-        <w:t xml:space="preserve">berupa optimisasi yang dapat menentukan variabel </w:t>
-      </w:r>
-      <w:r>
-        <w:t xml:space="preserve">utama sebagai </w:t>
-      </w:r>
-      <w:r>
-        <w:t xml:space="preserve">penyebab GRK </w:t>
-      </w:r>
-      <w:r>
-        <w:t xml:space="preserve">di Indonesia </w:t>
-      </w:r>
-      <w:r>
-        <w:t>berdasasrkan</w:t>
-      </w:r>
-      <w:r>
-        <w:t xml:space="preserve"> </w:t>
-      </w:r>
-      <w:r>
-        <w:t>data</w:t>
-      </w:r>
-      <w:r>
-        <w:t xml:space="preserve"> yang </w:t>
-      </w:r>
-      <w:r>
-        <w:t xml:space="preserve">tersedia dari </w:t>
-      </w:r>
-      <w:r>
-        <w:fldChar w:fldCharType="begin"/>
-      </w:r>
-      <w:r>
-        <w:instrText xml:space="preserve"> ADDIN ZOTERO_ITEM CSL_CITATION {"citationID":"IcEuXv5z","properties":{"formattedCitation":"(World Bank, 2023)","plainCitation":"(World Bank, 2023)","dontUpdate":true,"noteIndex":0},"citationItems":[{"id":958,"uris":["http://zotero.org/users/8530945/items/N6L2NYS4"],"itemData":{"id":958,"type":"article-newspaper","language":"en","title":"Indonesia | Data","title-short":"World Development Indicators","URL":"https://data.worldbank.org/country/indonesia","author":[{"family":"World Bank","given":"World Development Indicators"}],"accessed":{"date-parts":[["2023",6,24]]},"issued":{"date-parts":[["2023",5,10]]}}}],"schema":"https://github.com/citation-style-language/schema/raw/master/csl-citation.json"} </w:instrText>
-      </w:r>
-      <w:r>
-        <w:fldChar w:fldCharType="separate"/>
-      </w:r>
-      <w:r>
-        <w:rPr>
-          <w:rFonts w:cs="Times New Roman"/>
-        </w:rPr>
-        <w:t xml:space="preserve">World Bank </w:t>
-      </w:r>
-      <w:r>
-        <w:rPr>
-          <w:rFonts w:cs="Times New Roman"/>
-        </w:rPr>
-        <w:t>(</w:t>
-      </w:r>
-      <w:r>
-        <w:rPr>
-          <w:rFonts w:cs="Times New Roman"/>
-        </w:rPr>
-        <w:t>2023)</w:t>
-      </w:r>
-      <w:r>
-        <w:fldChar w:fldCharType="end"/>
-      </w:r>
-      <w:r>
-        <w:t xml:space="preserve"> </w:t>
-      </w:r>
-      <w:r>
-        <w:t>dengan didukung</w:t>
-      </w:r>
-      <w:r>
-        <w:t xml:space="preserve"> pencarian </w:t>
+        <w:t xml:space="preserve">pencarian </w:t>
       </w:r>
       <w:r>
         <w:t>studi literatur</w:t>
@@ -4669,7 +4532,6 @@
         <w:ind w:left="1134"/>
       </w:pPr>
       <w:r>
-        <w:lastRenderedPageBreak/>
         <w:t>Menentukan</w:t>
       </w:r>
       <w:r>
@@ -10139,6 +10001,9 @@
     <w:p>
       <w:pPr>
         <w:pStyle w:val="Bibliography"/>
+        <w:rPr>
+          <w:rFonts w:cs="Times New Roman"/>
+        </w:rPr>
       </w:pPr>
       <w:r>
         <w:fldChar w:fldCharType="begin"/>
@@ -10150,1327 +10015,1911 @@
         <w:fldChar w:fldCharType="separate"/>
       </w:r>
       <w:r>
+        <w:rPr>
+          <w:rFonts w:cs="Times New Roman"/>
+        </w:rPr>
         <w:t xml:space="preserve">Abhishek, K., Shrivastava, A., Vimal, V., Gupta, A. K., Bhujbal, S. K., Biswas, J. K., Singh, L., Ghosh, P., Pandey, A., &amp; Sharma, P. (2022). Biochar application for greenhouse gas mitigation, contaminants immobilization and soil fertility enhancement: A state-of-the-art review. </w:t>
       </w:r>
       <w:r>
         <w:rPr>
+          <w:rFonts w:cs="Times New Roman"/>
           <w:i/>
           <w:iCs/>
         </w:rPr>
         <w:t>Science of The Total Environment</w:t>
       </w:r>
       <w:r>
+        <w:rPr>
+          <w:rFonts w:cs="Times New Roman"/>
+        </w:rPr>
         <w:t xml:space="preserve">, </w:t>
       </w:r>
       <w:r>
         <w:rPr>
+          <w:rFonts w:cs="Times New Roman"/>
           <w:i/>
           <w:iCs/>
         </w:rPr>
         <w:t>853</w:t>
       </w:r>
       <w:r>
+        <w:rPr>
+          <w:rFonts w:cs="Times New Roman"/>
+        </w:rPr>
         <w:t>, 158562.</w:t>
       </w:r>
     </w:p>
     <w:p>
       <w:pPr>
         <w:pStyle w:val="Bibliography"/>
-      </w:pPr>
-      <w:r>
+        <w:rPr>
+          <w:rFonts w:cs="Times New Roman"/>
+        </w:rPr>
+      </w:pPr>
+      <w:r>
+        <w:rPr>
+          <w:rFonts w:cs="Times New Roman"/>
+        </w:rPr>
         <w:t xml:space="preserve">Ahmia, I., &amp; Aïder, M. (2019). A novel metaheuristic optimization algorithm: The monarchy metaheuristic. </w:t>
       </w:r>
       <w:r>
         <w:rPr>
+          <w:rFonts w:cs="Times New Roman"/>
           <w:i/>
           <w:iCs/>
         </w:rPr>
         <w:t>TURKISH JOURNAL OF ELECTRICAL ENGINEERING &amp; COMPUTER SCIENCES</w:t>
       </w:r>
       <w:r>
+        <w:rPr>
+          <w:rFonts w:cs="Times New Roman"/>
+        </w:rPr>
         <w:t xml:space="preserve">, </w:t>
       </w:r>
       <w:r>
         <w:rPr>
+          <w:rFonts w:cs="Times New Roman"/>
           <w:i/>
           <w:iCs/>
         </w:rPr>
         <w:t>27</w:t>
       </w:r>
       <w:r>
+        <w:rPr>
+          <w:rFonts w:cs="Times New Roman"/>
+        </w:rPr>
         <w:t>(1), 362–376. https://doi.org/10.3906/elk-1804-56</w:t>
       </w:r>
     </w:p>
     <w:p>
       <w:pPr>
         <w:pStyle w:val="Bibliography"/>
-      </w:pPr>
-      <w:r>
+        <w:rPr>
+          <w:rFonts w:cs="Times New Roman"/>
+        </w:rPr>
+      </w:pPr>
+      <w:r>
+        <w:rPr>
+          <w:rFonts w:cs="Times New Roman"/>
+        </w:rPr>
         <w:t xml:space="preserve">Aminzadegan, S., Shahriari, M., Mehranfar, F., &amp; Abramović, B. (2022). Factors affecting the emission of pollutants in different types of transportation: A literature review. </w:t>
       </w:r>
       <w:r>
         <w:rPr>
+          <w:rFonts w:cs="Times New Roman"/>
           <w:i/>
           <w:iCs/>
         </w:rPr>
         <w:t>Energy Reports</w:t>
       </w:r>
       <w:r>
+        <w:rPr>
+          <w:rFonts w:cs="Times New Roman"/>
+        </w:rPr>
         <w:t xml:space="preserve">, </w:t>
       </w:r>
       <w:r>
         <w:rPr>
+          <w:rFonts w:cs="Times New Roman"/>
           <w:i/>
           <w:iCs/>
         </w:rPr>
         <w:t>8</w:t>
       </w:r>
       <w:r>
+        <w:rPr>
+          <w:rFonts w:cs="Times New Roman"/>
+        </w:rPr>
         <w:t>, 2508–2529.</w:t>
       </w:r>
     </w:p>
     <w:p>
       <w:pPr>
         <w:pStyle w:val="Bibliography"/>
-      </w:pPr>
-      <w:r>
+        <w:rPr>
+          <w:rFonts w:cs="Times New Roman"/>
+        </w:rPr>
+      </w:pPr>
+      <w:r>
+        <w:rPr>
+          <w:rFonts w:cs="Times New Roman"/>
+        </w:rPr>
         <w:t xml:space="preserve">Aziz, S., &amp; Chowdhury, S. A. (2022). Analysis of agricultural greenhouse gas emissions using the STIRPAT model: A case study of Bangladesh. </w:t>
       </w:r>
       <w:r>
         <w:rPr>
+          <w:rFonts w:cs="Times New Roman"/>
           <w:i/>
           <w:iCs/>
         </w:rPr>
         <w:t>Environment, Development and Sustainability</w:t>
       </w:r>
       <w:r>
+        <w:rPr>
+          <w:rFonts w:cs="Times New Roman"/>
+        </w:rPr>
         <w:t>, 1–21.</w:t>
       </w:r>
     </w:p>
     <w:p>
       <w:pPr>
         <w:pStyle w:val="Bibliography"/>
-      </w:pPr>
-      <w:r>
+        <w:rPr>
+          <w:rFonts w:cs="Times New Roman"/>
+        </w:rPr>
+      </w:pPr>
+      <w:r>
+        <w:rPr>
+          <w:rFonts w:cs="Times New Roman"/>
+        </w:rPr>
         <w:t xml:space="preserve">Burke, E. K., Hyde, M. R., Kendall, G., Ochoa, G., Özcan, E., &amp; Woodward, J. R. (2019). A Classification of Hyper-Heuristic Approaches: Revisited. In M. Gendreau &amp; J.-Y. Potvin (Eds.), </w:t>
       </w:r>
       <w:r>
         <w:rPr>
+          <w:rFonts w:cs="Times New Roman"/>
           <w:i/>
           <w:iCs/>
         </w:rPr>
         <w:t>Handbook of Metaheuristics</w:t>
       </w:r>
       <w:r>
+        <w:rPr>
+          <w:rFonts w:cs="Times New Roman"/>
+        </w:rPr>
         <w:t xml:space="preserve"> (pp. 453–477). Springer International Publishing. https://doi.org/10.1007/978-3-319-91086-4_14</w:t>
       </w:r>
     </w:p>
     <w:p>
       <w:pPr>
         <w:pStyle w:val="Bibliography"/>
-      </w:pPr>
-      <w:r>
+        <w:rPr>
+          <w:rFonts w:cs="Times New Roman"/>
+        </w:rPr>
+      </w:pPr>
+      <w:r>
+        <w:rPr>
+          <w:rFonts w:cs="Times New Roman"/>
+        </w:rPr>
         <w:t xml:space="preserve">Calvet, L., Benito, S., Juan, A. A., &amp; Prados, F. (2022). On the role of metaheuristic optimization in bioinformatics. </w:t>
       </w:r>
       <w:r>
         <w:rPr>
+          <w:rFonts w:cs="Times New Roman"/>
           <w:i/>
           <w:iCs/>
         </w:rPr>
         <w:t>International Transactions in Operational Research</w:t>
       </w:r>
       <w:r>
+        <w:rPr>
+          <w:rFonts w:cs="Times New Roman"/>
+        </w:rPr>
         <w:t>, itor.13164. https://doi.org/10.1111/itor.13164</w:t>
       </w:r>
     </w:p>
     <w:p>
       <w:pPr>
         <w:pStyle w:val="Bibliography"/>
-      </w:pPr>
-      <w:r>
+        <w:rPr>
+          <w:rFonts w:cs="Times New Roman"/>
+        </w:rPr>
+      </w:pPr>
+      <w:r>
+        <w:rPr>
+          <w:rFonts w:cs="Times New Roman"/>
+        </w:rPr>
         <w:t xml:space="preserve">Candra, O., Chammam, A., Alvarez, J. R. N., Muda, I., &amp; Aybar, H. Ş. (2023). The impact of renewable energy sources on the sustainable development of the economy and greenhouse gas emissions. </w:t>
       </w:r>
       <w:r>
         <w:rPr>
+          <w:rFonts w:cs="Times New Roman"/>
           <w:i/>
           <w:iCs/>
         </w:rPr>
         <w:t>Sustainability</w:t>
       </w:r>
       <w:r>
+        <w:rPr>
+          <w:rFonts w:cs="Times New Roman"/>
+        </w:rPr>
         <w:t xml:space="preserve">, </w:t>
       </w:r>
       <w:r>
         <w:rPr>
+          <w:rFonts w:cs="Times New Roman"/>
           <w:i/>
           <w:iCs/>
         </w:rPr>
         <w:t>15</w:t>
       </w:r>
       <w:r>
+        <w:rPr>
+          <w:rFonts w:cs="Times New Roman"/>
+        </w:rPr>
         <w:t>(3), 2104.</w:t>
       </w:r>
     </w:p>
     <w:p>
       <w:pPr>
         <w:pStyle w:val="Bibliography"/>
-      </w:pPr>
-      <w:r>
+        <w:rPr>
+          <w:rFonts w:cs="Times New Roman"/>
+        </w:rPr>
+      </w:pPr>
+      <w:r>
+        <w:rPr>
+          <w:rFonts w:cs="Times New Roman"/>
+        </w:rPr>
         <w:lastRenderedPageBreak/>
         <w:t xml:space="preserve">Chakraborty, A., &amp; Kar, A. K. (2017). Swarm Intelligence: A Review of Algorithms. In S. Patnaik, X.-S. Yang, &amp; K. Nakamatsu (Eds.), </w:t>
       </w:r>
       <w:r>
         <w:rPr>
+          <w:rFonts w:cs="Times New Roman"/>
           <w:i/>
           <w:iCs/>
         </w:rPr>
         <w:t>Nature-Inspired Computing and Optimization</w:t>
       </w:r>
       <w:r>
+        <w:rPr>
+          <w:rFonts w:cs="Times New Roman"/>
+        </w:rPr>
         <w:t xml:space="preserve"> (Vol. 10, pp. 475–494). Springer International Publishing. https://doi.org/10.1007/978-3-319-50920-4_19</w:t>
       </w:r>
     </w:p>
     <w:p>
       <w:pPr>
         <w:pStyle w:val="Bibliography"/>
-      </w:pPr>
-      <w:r>
+        <w:rPr>
+          <w:rFonts w:cs="Times New Roman"/>
+        </w:rPr>
+      </w:pPr>
+      <w:r>
+        <w:rPr>
+          <w:rFonts w:cs="Times New Roman"/>
+        </w:rPr>
         <w:t xml:space="preserve">Challa, R., Kamath, D., &amp; Anctil, A. (2022). Well-to-wheel greenhouse gas emissions of electric versus combustion vehicles from 2018 to 2030 in the US. </w:t>
       </w:r>
       <w:r>
         <w:rPr>
+          <w:rFonts w:cs="Times New Roman"/>
           <w:i/>
           <w:iCs/>
         </w:rPr>
         <w:t>Journal of Environmental Management</w:t>
       </w:r>
       <w:r>
+        <w:rPr>
+          <w:rFonts w:cs="Times New Roman"/>
+        </w:rPr>
         <w:t xml:space="preserve">, </w:t>
       </w:r>
       <w:r>
         <w:rPr>
+          <w:rFonts w:cs="Times New Roman"/>
           <w:i/>
           <w:iCs/>
         </w:rPr>
         <w:t>308</w:t>
       </w:r>
       <w:r>
+        <w:rPr>
+          <w:rFonts w:cs="Times New Roman"/>
+        </w:rPr>
         <w:t>, 114592.</w:t>
       </w:r>
     </w:p>
     <w:p>
       <w:pPr>
         <w:pStyle w:val="Bibliography"/>
-      </w:pPr>
-      <w:r>
+        <w:rPr>
+          <w:rFonts w:cs="Times New Roman"/>
+        </w:rPr>
+      </w:pPr>
+      <w:r>
+        <w:rPr>
+          <w:rFonts w:cs="Times New Roman"/>
+        </w:rPr>
         <w:t xml:space="preserve">Chen, R., Yuan, S., Chen, S., Ci, H., Dai, X., Wang, X., Li, C., Wang, D., &amp; Dong, B. (2022). Life-cycle assessment of two sewage sludge-to-energy systems based on different sewage sludge characteristics: Energy balance and greenhouse gas-emission footprint analysis. </w:t>
       </w:r>
       <w:r>
         <w:rPr>
+          <w:rFonts w:cs="Times New Roman"/>
           <w:i/>
           <w:iCs/>
         </w:rPr>
         <w:t>Journal of Environmental Sciences</w:t>
       </w:r>
       <w:r>
+        <w:rPr>
+          <w:rFonts w:cs="Times New Roman"/>
+        </w:rPr>
         <w:t xml:space="preserve">, </w:t>
       </w:r>
       <w:r>
         <w:rPr>
+          <w:rFonts w:cs="Times New Roman"/>
           <w:i/>
           <w:iCs/>
         </w:rPr>
         <w:t>111</w:t>
       </w:r>
       <w:r>
+        <w:rPr>
+          <w:rFonts w:cs="Times New Roman"/>
+        </w:rPr>
         <w:t>, 380–391.</w:t>
       </w:r>
     </w:p>
     <w:p>
       <w:pPr>
         <w:pStyle w:val="Bibliography"/>
-      </w:pPr>
-      <w:r>
+        <w:rPr>
+          <w:rFonts w:cs="Times New Roman"/>
+        </w:rPr>
+      </w:pPr>
+      <w:r>
+        <w:rPr>
+          <w:rFonts w:cs="Times New Roman"/>
+        </w:rPr>
         <w:t xml:space="preserve">Chien, F., Hsu, C.-C., Ozturk, I., Sharif, A., &amp; Sadiq, M. (2022). The role of renewable energy and urbanization towards greenhouse gas emission in top Asian countries: Evidence from advance panel estimations. </w:t>
       </w:r>
       <w:r>
         <w:rPr>
+          <w:rFonts w:cs="Times New Roman"/>
           <w:i/>
           <w:iCs/>
         </w:rPr>
         <w:t>Renewable Energy</w:t>
       </w:r>
       <w:r>
+        <w:rPr>
+          <w:rFonts w:cs="Times New Roman"/>
+        </w:rPr>
         <w:t xml:space="preserve">, </w:t>
       </w:r>
       <w:r>
         <w:rPr>
+          <w:rFonts w:cs="Times New Roman"/>
           <w:i/>
           <w:iCs/>
         </w:rPr>
         <w:t>186</w:t>
       </w:r>
       <w:r>
+        <w:rPr>
+          <w:rFonts w:cs="Times New Roman"/>
+        </w:rPr>
         <w:t>, 207–216.</w:t>
       </w:r>
     </w:p>
     <w:p>
       <w:pPr>
         <w:pStyle w:val="Bibliography"/>
-      </w:pPr>
-      <w:r>
+        <w:rPr>
+          <w:rFonts w:cs="Times New Roman"/>
+        </w:rPr>
+      </w:pPr>
+      <w:r>
+        <w:rPr>
+          <w:rFonts w:cs="Times New Roman"/>
+        </w:rPr>
         <w:t xml:space="preserve">Davidor, Y., Schwefel, H.-P., &amp; Männer, R. (Eds.). (1994). </w:t>
       </w:r>
       <w:r>
         <w:rPr>
+          <w:rFonts w:cs="Times New Roman"/>
           <w:i/>
           <w:iCs/>
         </w:rPr>
         <w:t>Parallel problem solving from nature-- PPSN III: International Conference on Evolutionary Computation, the Third Conference on Parallel Problem Solving from Nature, Jerusalem, Israel, October 9-14, 1994: proceedings</w:t>
       </w:r>
       <w:r>
+        <w:rPr>
+          <w:rFonts w:cs="Times New Roman"/>
+        </w:rPr>
         <w:t>. Springer-Verlag.</w:t>
       </w:r>
     </w:p>
     <w:p>
       <w:pPr>
         <w:pStyle w:val="Bibliography"/>
-      </w:pPr>
-      <w:r>
+        <w:rPr>
+          <w:rFonts w:cs="Times New Roman"/>
+        </w:rPr>
+      </w:pPr>
+      <w:r>
+        <w:rPr>
+          <w:rFonts w:cs="Times New Roman"/>
+        </w:rPr>
         <w:t xml:space="preserve">Emary, E., Zawbaa, H. M., &amp; Hassanien, A. E. (2016). Binary grey wolf optimization approaches for feature selection. </w:t>
       </w:r>
       <w:r>
         <w:rPr>
+          <w:rFonts w:cs="Times New Roman"/>
           <w:i/>
           <w:iCs/>
         </w:rPr>
         <w:t>Neurocomputing</w:t>
       </w:r>
       <w:r>
+        <w:rPr>
+          <w:rFonts w:cs="Times New Roman"/>
+        </w:rPr>
         <w:t xml:space="preserve">, </w:t>
       </w:r>
       <w:r>
         <w:rPr>
+          <w:rFonts w:cs="Times New Roman"/>
           <w:i/>
           <w:iCs/>
         </w:rPr>
         <w:t>172</w:t>
       </w:r>
       <w:r>
+        <w:rPr>
+          <w:rFonts w:cs="Times New Roman"/>
+        </w:rPr>
         <w:t>, 371–381.</w:t>
       </w:r>
     </w:p>
     <w:p>
       <w:pPr>
         <w:pStyle w:val="Bibliography"/>
-      </w:pPr>
-      <w:r>
+        <w:rPr>
+          <w:rFonts w:cs="Times New Roman"/>
+        </w:rPr>
+      </w:pPr>
+      <w:r>
+        <w:rPr>
+          <w:rFonts w:cs="Times New Roman"/>
+        </w:rPr>
         <w:t xml:space="preserve">Glover, F. W., &amp; Kochenberger, G. A. (2006). </w:t>
       </w:r>
       <w:r>
         <w:rPr>
+          <w:rFonts w:cs="Times New Roman"/>
           <w:i/>
           <w:iCs/>
         </w:rPr>
         <w:t>Handbook of metaheuristics</w:t>
       </w:r>
       <w:r>
+        <w:rPr>
+          <w:rFonts w:cs="Times New Roman"/>
+        </w:rPr>
         <w:t xml:space="preserve"> (Vol. 57). Springer Science &amp; Business Media.</w:t>
       </w:r>
     </w:p>
     <w:p>
       <w:pPr>
         <w:pStyle w:val="Bibliography"/>
-      </w:pPr>
-      <w:r>
+        <w:rPr>
+          <w:rFonts w:cs="Times New Roman"/>
+        </w:rPr>
+      </w:pPr>
+      <w:r>
+        <w:rPr>
+          <w:rFonts w:cs="Times New Roman"/>
+        </w:rPr>
         <w:t xml:space="preserve">Gouda, O., Nassif, A. B., AbuTalib, M., &amp; Nasir, Q. (2020). A Systematic Literature Review on Metaheuristic Optimization Techniques in WSNs. </w:t>
       </w:r>
       <w:r>
         <w:rPr>
+          <w:rFonts w:cs="Times New Roman"/>
           <w:i/>
           <w:iCs/>
         </w:rPr>
         <w:t>International Journal of Mathematics and Computers in Simulation</w:t>
       </w:r>
       <w:r>
+        <w:rPr>
+          <w:rFonts w:cs="Times New Roman"/>
+        </w:rPr>
         <w:t xml:space="preserve">, </w:t>
       </w:r>
       <w:r>
         <w:rPr>
+          <w:rFonts w:cs="Times New Roman"/>
           <w:i/>
           <w:iCs/>
         </w:rPr>
         <w:t>14</w:t>
       </w:r>
       <w:r>
+        <w:rPr>
+          <w:rFonts w:cs="Times New Roman"/>
+        </w:rPr>
         <w:t>. https://doi.org/10.46300/9102.2020.14.23</w:t>
       </w:r>
     </w:p>
     <w:p>
       <w:pPr>
         <w:pStyle w:val="Bibliography"/>
-      </w:pPr>
-      <w:r>
+        <w:rPr>
+          <w:rFonts w:cs="Times New Roman"/>
+        </w:rPr>
+      </w:pPr>
+      <w:r>
+        <w:rPr>
+          <w:rFonts w:cs="Times New Roman"/>
+        </w:rPr>
         <w:lastRenderedPageBreak/>
         <w:t xml:space="preserve">Hassan, S. T., Batool, B., Sadiq, M., &amp; Zhu, B. (2022). How do green energy investment, economic policy uncertainty, and natural resources affect greenhouse gas emissions? A Markov-switching equilibrium approach. </w:t>
       </w:r>
       <w:r>
         <w:rPr>
+          <w:rFonts w:cs="Times New Roman"/>
           <w:i/>
           <w:iCs/>
         </w:rPr>
         <w:t>Environmental Impact Assessment Review</w:t>
       </w:r>
       <w:r>
+        <w:rPr>
+          <w:rFonts w:cs="Times New Roman"/>
+        </w:rPr>
         <w:t xml:space="preserve">, </w:t>
       </w:r>
       <w:r>
         <w:rPr>
+          <w:rFonts w:cs="Times New Roman"/>
           <w:i/>
           <w:iCs/>
         </w:rPr>
         <w:t>97</w:t>
       </w:r>
       <w:r>
+        <w:rPr>
+          <w:rFonts w:cs="Times New Roman"/>
+        </w:rPr>
         <w:t>, 106887.</w:t>
       </w:r>
     </w:p>
     <w:p>
       <w:pPr>
         <w:pStyle w:val="Bibliography"/>
-      </w:pPr>
-      <w:r>
+        <w:rPr>
+          <w:rFonts w:cs="Times New Roman"/>
+        </w:rPr>
+      </w:pPr>
+      <w:r>
+        <w:rPr>
+          <w:rFonts w:cs="Times New Roman"/>
+        </w:rPr>
         <w:t xml:space="preserve">Hussain, A., &amp; Hussain, I. (2023). Modeling and multi-objective optimization of time, greenhouse gas emissions, and resources for sustainable construction projects. </w:t>
       </w:r>
       <w:r>
         <w:rPr>
+          <w:rFonts w:cs="Times New Roman"/>
           <w:i/>
           <w:iCs/>
         </w:rPr>
         <w:t>Sustainable Production and Consumption</w:t>
       </w:r>
       <w:r>
+        <w:rPr>
+          <w:rFonts w:cs="Times New Roman"/>
+        </w:rPr>
         <w:t xml:space="preserve">, </w:t>
       </w:r>
       <w:r>
         <w:rPr>
+          <w:rFonts w:cs="Times New Roman"/>
           <w:i/>
           <w:iCs/>
         </w:rPr>
         <w:t>39</w:t>
       </w:r>
       <w:r>
+        <w:rPr>
+          <w:rFonts w:cs="Times New Roman"/>
+        </w:rPr>
         <w:t>, 269–284. https://doi.org/10.1016/j.spc.2023.05.019</w:t>
       </w:r>
     </w:p>
     <w:p>
       <w:pPr>
         <w:pStyle w:val="Bibliography"/>
-      </w:pPr>
-      <w:r>
+        <w:rPr>
+          <w:rFonts w:cs="Times New Roman"/>
+        </w:rPr>
+      </w:pPr>
+      <w:r>
+        <w:rPr>
+          <w:rFonts w:cs="Times New Roman"/>
+        </w:rPr>
         <w:t xml:space="preserve">Ji, C., Hong, T., &amp; Kim, H. (2022). Statistical analysis of greenhouse gas emissions of South Korean residential buildings. </w:t>
       </w:r>
       <w:r>
         <w:rPr>
+          <w:rFonts w:cs="Times New Roman"/>
           <w:i/>
           <w:iCs/>
         </w:rPr>
         <w:t>Renewable and Sustainable Energy Reviews</w:t>
       </w:r>
       <w:r>
+        <w:rPr>
+          <w:rFonts w:cs="Times New Roman"/>
+        </w:rPr>
         <w:t xml:space="preserve">, </w:t>
       </w:r>
       <w:r>
         <w:rPr>
+          <w:rFonts w:cs="Times New Roman"/>
           <w:i/>
           <w:iCs/>
         </w:rPr>
         <w:t>156</w:t>
       </w:r>
       <w:r>
+        <w:rPr>
+          <w:rFonts w:cs="Times New Roman"/>
+        </w:rPr>
         <w:t>, 111981.</w:t>
       </w:r>
     </w:p>
     <w:p>
       <w:pPr>
         <w:pStyle w:val="Bibliography"/>
-      </w:pPr>
-      <w:r>
+        <w:rPr>
+          <w:rFonts w:cs="Times New Roman"/>
+        </w:rPr>
+      </w:pPr>
+      <w:r>
+        <w:rPr>
+          <w:rFonts w:cs="Times New Roman"/>
+        </w:rPr>
         <w:t xml:space="preserve">Jiang, T., Zhang, C., Zhu, H., &amp; Deng, G. (2018). Energy-efficient scheduling for a job shop using grey wolf optimization algorithm with double-searching mode. </w:t>
       </w:r>
       <w:r>
         <w:rPr>
+          <w:rFonts w:cs="Times New Roman"/>
           <w:i/>
           <w:iCs/>
         </w:rPr>
         <w:t>Mathematical Problems in Engineering</w:t>
       </w:r>
       <w:r>
+        <w:rPr>
+          <w:rFonts w:cs="Times New Roman"/>
+        </w:rPr>
         <w:t xml:space="preserve">, </w:t>
       </w:r>
       <w:r>
         <w:rPr>
+          <w:rFonts w:cs="Times New Roman"/>
           <w:i/>
           <w:iCs/>
         </w:rPr>
         <w:t>2018</w:t>
       </w:r>
       <w:r>
+        <w:rPr>
+          <w:rFonts w:cs="Times New Roman"/>
+        </w:rPr>
         <w:t>.</w:t>
       </w:r>
     </w:p>
     <w:p>
       <w:pPr>
         <w:pStyle w:val="Bibliography"/>
-      </w:pPr>
-      <w:r>
+        <w:rPr>
+          <w:rFonts w:cs="Times New Roman"/>
+        </w:rPr>
+      </w:pPr>
+      <w:r>
+        <w:rPr>
+          <w:rFonts w:cs="Times New Roman"/>
+        </w:rPr>
         <w:t xml:space="preserve">Ketaren, D. G. K. (2023). PERANAN KAWASAN MANGROVE DALAM PENURUNAN EMISI GAS RUMAH KACA DI INDONESIA. </w:t>
       </w:r>
       <w:r>
         <w:rPr>
+          <w:rFonts w:cs="Times New Roman"/>
           <w:i/>
           <w:iCs/>
         </w:rPr>
         <w:t>Jurnal Kelautan dan Perikanan Terapan (JKPT)</w:t>
       </w:r>
       <w:r>
+        <w:rPr>
+          <w:rFonts w:cs="Times New Roman"/>
+        </w:rPr>
         <w:t xml:space="preserve">, </w:t>
       </w:r>
       <w:r>
         <w:rPr>
+          <w:rFonts w:cs="Times New Roman"/>
           <w:i/>
           <w:iCs/>
         </w:rPr>
         <w:t>1</w:t>
       </w:r>
       <w:r>
+        <w:rPr>
+          <w:rFonts w:cs="Times New Roman"/>
+        </w:rPr>
         <w:t>, 73. https://doi.org/10.15578/jkpt.v1i0.12050</w:t>
       </w:r>
     </w:p>
     <w:p>
       <w:pPr>
         <w:pStyle w:val="Bibliography"/>
-      </w:pPr>
-      <w:r>
+        <w:rPr>
+          <w:rFonts w:cs="Times New Roman"/>
+        </w:rPr>
+      </w:pPr>
+      <w:r>
+        <w:rPr>
+          <w:rFonts w:cs="Times New Roman"/>
+        </w:rPr>
         <w:t xml:space="preserve">Khairunnisa Musari, &amp; Sayah, F. (2021). </w:t>
       </w:r>
       <w:r>
         <w:rPr>
+          <w:rFonts w:cs="Times New Roman"/>
           <w:i/>
           <w:iCs/>
         </w:rPr>
         <w:t>Green Financing through Green Sukuk in the Fight Against Climate Change: Lessons from Indonesia</w:t>
       </w:r>
       <w:r>
+        <w:rPr>
+          <w:rFonts w:cs="Times New Roman"/>
+        </w:rPr>
         <w:t>. https://doi.org/10.13140/RG.2.2.23804.26245</w:t>
       </w:r>
     </w:p>
     <w:p>
       <w:pPr>
         <w:pStyle w:val="Bibliography"/>
-      </w:pPr>
-      <w:r>
+        <w:rPr>
+          <w:rFonts w:cs="Times New Roman"/>
+        </w:rPr>
+      </w:pPr>
+      <w:r>
+        <w:rPr>
+          <w:rFonts w:cs="Times New Roman"/>
+        </w:rPr>
         <w:t xml:space="preserve">Kitchenham, B., Brereton, O. P., Budgen, D., Turner, M., Bailey, J., &amp; Linkman, S. (2009). Systematic literature reviews in software engineering–a systematic literature review. </w:t>
       </w:r>
       <w:r>
         <w:rPr>
+          <w:rFonts w:cs="Times New Roman"/>
           <w:i/>
           <w:iCs/>
         </w:rPr>
         <w:t>Information and Software Technology</w:t>
       </w:r>
       <w:r>
+        <w:rPr>
+          <w:rFonts w:cs="Times New Roman"/>
+        </w:rPr>
         <w:t xml:space="preserve">, </w:t>
       </w:r>
       <w:r>
         <w:rPr>
+          <w:rFonts w:cs="Times New Roman"/>
           <w:i/>
           <w:iCs/>
         </w:rPr>
         <w:t>51</w:t>
       </w:r>
       <w:r>
+        <w:rPr>
+          <w:rFonts w:cs="Times New Roman"/>
+        </w:rPr>
         <w:t>(1), 7–15.</w:t>
       </w:r>
     </w:p>
     <w:p>
       <w:pPr>
         <w:pStyle w:val="Bibliography"/>
-      </w:pPr>
-      <w:r>
+        <w:rPr>
+          <w:rFonts w:cs="Times New Roman"/>
+        </w:rPr>
+      </w:pPr>
+      <w:r>
+        <w:rPr>
+          <w:rFonts w:cs="Times New Roman"/>
+        </w:rPr>
         <w:t xml:space="preserve">Kristanto, G. A., &amp; Koven, W. (2019). Estimating greenhouse gas emissions from municipal solid waste management in Depok, Indonesia. </w:t>
       </w:r>
       <w:r>
         <w:rPr>
+          <w:rFonts w:cs="Times New Roman"/>
           <w:i/>
           <w:iCs/>
         </w:rPr>
         <w:t>City and Environment Interactions</w:t>
       </w:r>
       <w:r>
+        <w:rPr>
+          <w:rFonts w:cs="Times New Roman"/>
+        </w:rPr>
         <w:t xml:space="preserve">, </w:t>
       </w:r>
       <w:r>
         <w:rPr>
+          <w:rFonts w:cs="Times New Roman"/>
           <w:i/>
           <w:iCs/>
         </w:rPr>
         <w:t>4</w:t>
       </w:r>
       <w:r>
+        <w:rPr>
+          <w:rFonts w:cs="Times New Roman"/>
+        </w:rPr>
         <w:t>, 100027. https://doi.org/10.1016/j.cacint.2020.100027</w:t>
       </w:r>
     </w:p>
     <w:p>
       <w:pPr>
         <w:pStyle w:val="Bibliography"/>
-      </w:pPr>
-      <w:r>
+        <w:rPr>
+          <w:rFonts w:cs="Times New Roman"/>
+        </w:rPr>
+      </w:pPr>
+      <w:r>
+        <w:rPr>
+          <w:rFonts w:cs="Times New Roman"/>
+        </w:rPr>
         <w:lastRenderedPageBreak/>
         <w:t xml:space="preserve">Kumar, A., Mishra, S., Bakshi, S., Upadhyay, P., &amp; Thakur, T. K. (2023). Response of eutrophication and water quality drivers on greenhouse gas emissions in lakes of China: A critical analysis. </w:t>
       </w:r>
       <w:r>
         <w:rPr>
+          <w:rFonts w:cs="Times New Roman"/>
           <w:i/>
           <w:iCs/>
         </w:rPr>
         <w:t>Ecohydrology</w:t>
       </w:r>
       <w:r>
+        <w:rPr>
+          <w:rFonts w:cs="Times New Roman"/>
+        </w:rPr>
         <w:t xml:space="preserve">, </w:t>
       </w:r>
       <w:r>
         <w:rPr>
+          <w:rFonts w:cs="Times New Roman"/>
           <w:i/>
           <w:iCs/>
         </w:rPr>
         <w:t>16</w:t>
       </w:r>
       <w:r>
+        <w:rPr>
+          <w:rFonts w:cs="Times New Roman"/>
+        </w:rPr>
         <w:t>(1), e2483.</w:t>
       </w:r>
     </w:p>
     <w:p>
       <w:pPr>
         <w:pStyle w:val="Bibliography"/>
-      </w:pPr>
-      <w:r>
+        <w:rPr>
+          <w:rFonts w:cs="Times New Roman"/>
+        </w:rPr>
+      </w:pPr>
+      <w:r>
+        <w:rPr>
+          <w:rFonts w:cs="Times New Roman"/>
+        </w:rPr>
         <w:t xml:space="preserve">Li, J., Irfan, M., Samad, S., Ali, B., Zhang, Y., Badulescu, D., &amp; Badulescu, A. (2023). The Relationship between Energy Consumption, CO2 Emissions, Economic Growth, and Health Indicators. </w:t>
       </w:r>
       <w:r>
         <w:rPr>
+          <w:rFonts w:cs="Times New Roman"/>
           <w:i/>
           <w:iCs/>
         </w:rPr>
         <w:t>International Journal of Environmental Research and Public Health</w:t>
       </w:r>
       <w:r>
+        <w:rPr>
+          <w:rFonts w:cs="Times New Roman"/>
+        </w:rPr>
         <w:t xml:space="preserve">, </w:t>
       </w:r>
       <w:r>
         <w:rPr>
+          <w:rFonts w:cs="Times New Roman"/>
           <w:i/>
           <w:iCs/>
         </w:rPr>
         <w:t>20</w:t>
       </w:r>
       <w:r>
+        <w:rPr>
+          <w:rFonts w:cs="Times New Roman"/>
+        </w:rPr>
         <w:t>(3), 2325. https://doi.org/10.3390/ijerph20032325</w:t>
       </w:r>
     </w:p>
     <w:p>
       <w:pPr>
         <w:pStyle w:val="Bibliography"/>
-      </w:pPr>
-      <w:r>
+        <w:rPr>
+          <w:rFonts w:cs="Times New Roman"/>
+        </w:rPr>
+      </w:pPr>
+      <w:r>
+        <w:rPr>
+          <w:rFonts w:cs="Times New Roman"/>
+        </w:rPr>
         <w:t xml:space="preserve">Li, S., Niu, L., Yue, Q., &amp; Zhang, T. (2022). Trajectory, driving forces, and mitigation potential of energy-related greenhouse gas (GHG) emissions in China’s primary aluminum industry. </w:t>
       </w:r>
       <w:r>
         <w:rPr>
+          <w:rFonts w:cs="Times New Roman"/>
           <w:i/>
           <w:iCs/>
         </w:rPr>
         <w:t>Energy</w:t>
       </w:r>
       <w:r>
+        <w:rPr>
+          <w:rFonts w:cs="Times New Roman"/>
+        </w:rPr>
         <w:t xml:space="preserve">, </w:t>
       </w:r>
       <w:r>
         <w:rPr>
+          <w:rFonts w:cs="Times New Roman"/>
           <w:i/>
           <w:iCs/>
         </w:rPr>
         <w:t>239</w:t>
       </w:r>
       <w:r>
+        <w:rPr>
+          <w:rFonts w:cs="Times New Roman"/>
+        </w:rPr>
         <w:t>, 122114.</w:t>
       </w:r>
     </w:p>
     <w:p>
       <w:pPr>
         <w:pStyle w:val="Bibliography"/>
-      </w:pPr>
-      <w:r>
+        <w:rPr>
+          <w:rFonts w:cs="Times New Roman"/>
+        </w:rPr>
+      </w:pPr>
+      <w:r>
+        <w:rPr>
+          <w:rFonts w:cs="Times New Roman"/>
+        </w:rPr>
         <w:t xml:space="preserve">Lin, Q., Wang, S., Li, Y., Riaz, L., Yu, F., Yang, Q., Han, S., &amp; Ma, J. (2022). Effects and mechanisms of land-types conversion on greenhouse gas emissions in the Yellow River floodplain wetland. </w:t>
       </w:r>
       <w:r>
         <w:rPr>
+          <w:rFonts w:cs="Times New Roman"/>
           <w:i/>
           <w:iCs/>
         </w:rPr>
         <w:t>Science of the Total Environment</w:t>
       </w:r>
       <w:r>
+        <w:rPr>
+          <w:rFonts w:cs="Times New Roman"/>
+        </w:rPr>
         <w:t xml:space="preserve">, </w:t>
       </w:r>
       <w:r>
         <w:rPr>
+          <w:rFonts w:cs="Times New Roman"/>
           <w:i/>
           <w:iCs/>
         </w:rPr>
         <w:t>813</w:t>
       </w:r>
       <w:r>
+        <w:rPr>
+          <w:rFonts w:cs="Times New Roman"/>
+        </w:rPr>
         <w:t>, 152406.</w:t>
       </w:r>
     </w:p>
     <w:p>
       <w:pPr>
         <w:pStyle w:val="Bibliography"/>
-      </w:pPr>
-      <w:r>
+        <w:rPr>
+          <w:rFonts w:cs="Times New Roman"/>
+        </w:rPr>
+      </w:pPr>
+      <w:r>
+        <w:rPr>
+          <w:rFonts w:cs="Times New Roman"/>
+        </w:rPr>
         <w:t xml:space="preserve">Lusk, J. L., Blaustein-Rejto, D., Shah, S., &amp; Tonsor, G. T. (2022). Impact of plant-based meat alternatives on cattle inventories and greenhouse gas emissions. </w:t>
       </w:r>
       <w:r>
         <w:rPr>
+          <w:rFonts w:cs="Times New Roman"/>
           <w:i/>
           <w:iCs/>
         </w:rPr>
         <w:t>Environmental Research Letters</w:t>
       </w:r>
       <w:r>
+        <w:rPr>
+          <w:rFonts w:cs="Times New Roman"/>
+        </w:rPr>
         <w:t>.</w:t>
       </w:r>
     </w:p>
     <w:p>
       <w:pPr>
         <w:pStyle w:val="Bibliography"/>
-      </w:pPr>
-      <w:r>
+        <w:rPr>
+          <w:rFonts w:cs="Times New Roman"/>
+        </w:rPr>
+      </w:pPr>
+      <w:r>
+        <w:rPr>
+          <w:rFonts w:cs="Times New Roman"/>
+        </w:rPr>
         <w:t xml:space="preserve">Magazzino, C., &amp; Falcone, P. M. (2022). Assessing the relationship among waste generation, wealth, and GHG emissions in Switzerland: Some policy proposals for the optimization of the municipal solid waste in a circular economy perspective. </w:t>
       </w:r>
       <w:r>
         <w:rPr>
+          <w:rFonts w:cs="Times New Roman"/>
           <w:i/>
           <w:iCs/>
         </w:rPr>
         <w:t>Journal of Cleaner Production</w:t>
       </w:r>
       <w:r>
+        <w:rPr>
+          <w:rFonts w:cs="Times New Roman"/>
+        </w:rPr>
         <w:t xml:space="preserve">, </w:t>
       </w:r>
       <w:r>
         <w:rPr>
+          <w:rFonts w:cs="Times New Roman"/>
           <w:i/>
           <w:iCs/>
         </w:rPr>
         <w:t>351</w:t>
       </w:r>
       <w:r>
+        <w:rPr>
+          <w:rFonts w:cs="Times New Roman"/>
+        </w:rPr>
         <w:t>, 131555.</w:t>
       </w:r>
     </w:p>
     <w:p>
       <w:pPr>
         <w:pStyle w:val="Bibliography"/>
-      </w:pPr>
-      <w:r>
+        <w:rPr>
+          <w:rFonts w:cs="Times New Roman"/>
+        </w:rPr>
+      </w:pPr>
+      <w:r>
+        <w:rPr>
+          <w:rFonts w:cs="Times New Roman"/>
+        </w:rPr>
         <w:t xml:space="preserve">Malyan, S. K., Singh, O., Kumar, A., Anand, G., Singh, R., Singh, S., Yu, Z., Kumar, J., Fagodiya, R. K., &amp; Kumar, A. (2022). Greenhouse gases trade-off from ponds: An overview of emission process and their driving factors. </w:t>
       </w:r>
       <w:r>
         <w:rPr>
+          <w:rFonts w:cs="Times New Roman"/>
           <w:i/>
           <w:iCs/>
         </w:rPr>
         <w:t>Water</w:t>
       </w:r>
       <w:r>
+        <w:rPr>
+          <w:rFonts w:cs="Times New Roman"/>
+        </w:rPr>
         <w:t xml:space="preserve">, </w:t>
       </w:r>
       <w:r>
         <w:rPr>
+          <w:rFonts w:cs="Times New Roman"/>
           <w:i/>
           <w:iCs/>
         </w:rPr>
         <w:t>14</w:t>
       </w:r>
       <w:r>
+        <w:rPr>
+          <w:rFonts w:cs="Times New Roman"/>
+        </w:rPr>
         <w:t>(6), 970.</w:t>
       </w:r>
     </w:p>
     <w:p>
       <w:pPr>
         <w:pStyle w:val="Bibliography"/>
-      </w:pPr>
-      <w:r>
+        <w:rPr>
+          <w:rFonts w:cs="Times New Roman"/>
+        </w:rPr>
+      </w:pPr>
+      <w:r>
+        <w:rPr>
+          <w:rFonts w:cs="Times New Roman"/>
+        </w:rPr>
         <w:t xml:space="preserve">Mirjalili, S., Mirjalili, S. M., &amp; Lewis, A. (2014). Grey Wolf Optimizer. </w:t>
       </w:r>
       <w:r>
         <w:rPr>
+          <w:rFonts w:cs="Times New Roman"/>
           <w:i/>
           <w:iCs/>
         </w:rPr>
         <w:t>Advances in Engineering Software</w:t>
       </w:r>
       <w:r>
+        <w:rPr>
+          <w:rFonts w:cs="Times New Roman"/>
+        </w:rPr>
         <w:t xml:space="preserve">, </w:t>
       </w:r>
       <w:r>
         <w:rPr>
+          <w:rFonts w:cs="Times New Roman"/>
           <w:i/>
           <w:iCs/>
         </w:rPr>
         <w:t>69</w:t>
       </w:r>
       <w:r>
+        <w:rPr>
+          <w:rFonts w:cs="Times New Roman"/>
+        </w:rPr>
         <w:t>, 46–61. https://doi.org/10.1016/j.advengsoft.2013.12.007</w:t>
       </w:r>
     </w:p>
     <w:p>
       <w:pPr>
         <w:pStyle w:val="Bibliography"/>
-      </w:pPr>
-      <w:r>
+        <w:rPr>
+          <w:rFonts w:cs="Times New Roman"/>
+        </w:rPr>
+      </w:pPr>
+      <w:r>
+        <w:rPr>
+          <w:rFonts w:cs="Times New Roman"/>
+        </w:rPr>
         <w:lastRenderedPageBreak/>
         <w:t xml:space="preserve">Mohanty, S., Subudhi, B., &amp; Ray, P. K. (2016). A grey wolf-assisted perturb &amp; observe MPPT algorithm for a PV system. </w:t>
       </w:r>
       <w:r>
         <w:rPr>
+          <w:rFonts w:cs="Times New Roman"/>
           <w:i/>
           <w:iCs/>
         </w:rPr>
         <w:t>IEEE Transactions on Energy Conversion</w:t>
       </w:r>
       <w:r>
+        <w:rPr>
+          <w:rFonts w:cs="Times New Roman"/>
+        </w:rPr>
         <w:t xml:space="preserve">, </w:t>
       </w:r>
       <w:r>
         <w:rPr>
+          <w:rFonts w:cs="Times New Roman"/>
           <w:i/>
           <w:iCs/>
         </w:rPr>
         <w:t>32</w:t>
       </w:r>
       <w:r>
+        <w:rPr>
+          <w:rFonts w:cs="Times New Roman"/>
+        </w:rPr>
         <w:t>(1), 340–347.</w:t>
       </w:r>
     </w:p>
     <w:p>
       <w:pPr>
         <w:pStyle w:val="Bibliography"/>
-      </w:pPr>
-      <w:r>
+        <w:rPr>
+          <w:rFonts w:cs="Times New Roman"/>
+        </w:rPr>
+      </w:pPr>
+      <w:r>
+        <w:rPr>
+          <w:rFonts w:cs="Times New Roman"/>
+        </w:rPr>
         <w:t xml:space="preserve">Naimi, D., Ahmed, S., &amp; Bouktir, T. (2013). An efficient optimisation method based on genetic algorithm applied to reduce greenhouse gases in power system. </w:t>
       </w:r>
       <w:r>
         <w:rPr>
+          <w:rFonts w:cs="Times New Roman"/>
           <w:i/>
           <w:iCs/>
         </w:rPr>
         <w:t>2013 International Conference on Control, Decision and Information Technologies (CoDIT)</w:t>
       </w:r>
       <w:r>
+        <w:rPr>
+          <w:rFonts w:cs="Times New Roman"/>
+        </w:rPr>
         <w:t>, 191–195. https://doi.org/10.1109/CoDIT.2013.6689542</w:t>
       </w:r>
     </w:p>
     <w:p>
       <w:pPr>
         <w:pStyle w:val="Bibliography"/>
-      </w:pPr>
-      <w:r>
+        <w:rPr>
+          <w:rFonts w:cs="Times New Roman"/>
+        </w:rPr>
+      </w:pPr>
+      <w:r>
+        <w:rPr>
+          <w:rFonts w:cs="Times New Roman"/>
+        </w:rPr>
         <w:t xml:space="preserve">Naz, M., Javaid, N., Latif, U., Qureshi, T. N., Naz, A., &amp; Khan, Z. A. (2018). </w:t>
       </w:r>
       <w:r>
         <w:rPr>
+          <w:rFonts w:cs="Times New Roman"/>
           <w:i/>
           <w:iCs/>
         </w:rPr>
         <w:t>Efficient Power Scheduling in Smart Homes Using Meta Heuristic Hybrid Grey Wolf Differential Evolution Optimization Technique</w:t>
       </w:r>
       <w:r>
+        <w:rPr>
+          <w:rFonts w:cs="Times New Roman"/>
+        </w:rPr>
         <w:t>. 636–643.</w:t>
       </w:r>
     </w:p>
     <w:p>
       <w:pPr>
         <w:pStyle w:val="Bibliography"/>
-      </w:pPr>
-      <w:r>
-        <w:t xml:space="preserve">Prastiyo, S. E., Irham, Hardyastuti, S., &amp; Jamhari. (2020). How agriculture, manufacture, and urbanization induced carbon emission? The case of Indonesia. </w:t>
-      </w:r>
-      <w:r>
-        <w:rPr>
-          <w:i/>
-          <w:iCs/>
-        </w:rPr>
-        <w:t>Environmental Science and Pollution Research</w:t>
-      </w:r>
-      <w:r>
+        <w:rPr>
+          <w:rFonts w:cs="Times New Roman"/>
+        </w:rPr>
+      </w:pPr>
+      <w:r>
+        <w:rPr>
+          <w:rFonts w:cs="Times New Roman"/>
+        </w:rPr>
+        <w:t xml:space="preserve">Pratama, R. (2019). </w:t>
+      </w:r>
+      <w:r>
+        <w:rPr>
+          <w:rFonts w:cs="Times New Roman"/>
+          <w:i/>
+          <w:iCs/>
+        </w:rPr>
+        <w:t>EFEK RUMAH KACA TERHADAP BUMI</w:t>
+      </w:r>
+      <w:r>
+        <w:rPr>
+          <w:rFonts w:cs="Times New Roman"/>
+        </w:rPr>
+        <w:t xml:space="preserve">. </w:t>
+      </w:r>
+      <w:r>
+        <w:rPr>
+          <w:rFonts w:cs="Times New Roman"/>
+          <w:i/>
+          <w:iCs/>
+        </w:rPr>
+        <w:t>14</w:t>
+      </w:r>
+      <w:r>
+        <w:rPr>
+          <w:rFonts w:cs="Times New Roman"/>
+        </w:rPr>
+        <w:t>(2).</w:t>
+      </w:r>
+    </w:p>
+    <w:p>
+      <w:pPr>
+        <w:pStyle w:val="Bibliography"/>
+        <w:rPr>
+          <w:rFonts w:cs="Times New Roman"/>
+        </w:rPr>
+      </w:pPr>
+      <w:r>
+        <w:rPr>
+          <w:rFonts w:cs="Times New Roman"/>
+        </w:rPr>
+        <w:t xml:space="preserve">Purnamasari, E., Sudarno, S., &amp; Hadiyanto, H. (2019). INVENTARISASI EMISI GAS RUMAH KACA SEKTOR PERTANIAN DI KABUPATEN BOYOLALI. </w:t>
+      </w:r>
+      <w:r>
+        <w:rPr>
+          <w:rFonts w:cs="Times New Roman"/>
+          <w:i/>
+          <w:iCs/>
+        </w:rPr>
+        <w:t>Universitas Muhammadiyah Surakarta</w:t>
+      </w:r>
+      <w:r>
+        <w:rPr>
+          <w:rFonts w:cs="Times New Roman"/>
+        </w:rPr>
+        <w:t>.</w:t>
+      </w:r>
+    </w:p>
+    <w:p>
+      <w:pPr>
+        <w:pStyle w:val="Bibliography"/>
+        <w:rPr>
+          <w:rFonts w:cs="Times New Roman"/>
+        </w:rPr>
+      </w:pPr>
+      <w:r>
+        <w:rPr>
+          <w:rFonts w:cs="Times New Roman"/>
+        </w:rPr>
+        <w:t xml:space="preserve">Rizaty, M. A. (2022, October 14). Emisi Gas Rumah Kaca Indonesia Diproyeksi Terus Naik hingga 2030. </w:t>
+      </w:r>
+      <w:r>
+        <w:rPr>
+          <w:rFonts w:cs="Times New Roman"/>
+          <w:i/>
+          <w:iCs/>
+        </w:rPr>
+        <w:t>DataIndonesia.Id</w:t>
+      </w:r>
+      <w:r>
+        <w:rPr>
+          <w:rFonts w:cs="Times New Roman"/>
+        </w:rPr>
+        <w:t>. https://dataindonesia.id/varia/detail/emisi-gas-rumah-kaca-indonesia-diproyeksi-terus-naik-hingga-2030</w:t>
+      </w:r>
+    </w:p>
+    <w:p>
+      <w:pPr>
+        <w:pStyle w:val="Bibliography"/>
+        <w:rPr>
+          <w:rFonts w:cs="Times New Roman"/>
+        </w:rPr>
+      </w:pPr>
+      <w:r>
+        <w:rPr>
+          <w:rFonts w:cs="Times New Roman"/>
+        </w:rPr>
+        <w:t xml:space="preserve">Rytter, M., Sørensen, J. C., Jørgensen, B. N., &amp; Körner, O. (2012). ADVANCED MODEL-BASED GREENHOUSE CLIMATE CONTROL USING MULTI-OBJECTIVE OPTIMIZATION. </w:t>
+      </w:r>
+      <w:r>
+        <w:rPr>
+          <w:rFonts w:cs="Times New Roman"/>
+          <w:i/>
+          <w:iCs/>
+        </w:rPr>
+        <w:t>Acta Horticulturae</w:t>
+      </w:r>
+      <w:r>
+        <w:rPr>
+          <w:rFonts w:cs="Times New Roman"/>
+        </w:rPr>
         <w:t xml:space="preserve">, </w:t>
       </w:r>
       <w:r>
         <w:rPr>
-          <w:i/>
-          <w:iCs/>
-        </w:rPr>
-        <w:t>27</w:t>
-      </w:r>
-      <w:r>
-        <w:t>(33), 42092–42103. https://doi.org/10.1007/s11356-020-10148-w</w:t>
+          <w:rFonts w:cs="Times New Roman"/>
+          <w:i/>
+          <w:iCs/>
+        </w:rPr>
+        <w:t>957</w:t>
+      </w:r>
+      <w:r>
+        <w:rPr>
+          <w:rFonts w:cs="Times New Roman"/>
+        </w:rPr>
+        <w:t>, 29–35. https://doi.org/10.17660/ActaHortic.2012.957.2</w:t>
       </w:r>
     </w:p>
     <w:p>
       <w:pPr>
         <w:pStyle w:val="Bibliography"/>
-      </w:pPr>
-      <w:r>
-        <w:t xml:space="preserve">Pratama, R. (2019). </w:t>
-      </w:r>
-      <w:r>
-        <w:rPr>
-          <w:i/>
-          <w:iCs/>
-        </w:rPr>
-        <w:t>EFEK RUMAH KACA TERHADAP BUMI</w:t>
-      </w:r>
-      <w:r>
-        <w:t xml:space="preserve">. </w:t>
-      </w:r>
-      <w:r>
-        <w:rPr>
-          <w:i/>
-          <w:iCs/>
-        </w:rPr>
-        <w:t>14</w:t>
-      </w:r>
-      <w:r>
-        <w:t>(2).</w:t>
+        <w:rPr>
+          <w:rFonts w:cs="Times New Roman"/>
+        </w:rPr>
+      </w:pPr>
+      <w:r>
+        <w:rPr>
+          <w:rFonts w:cs="Times New Roman"/>
+        </w:rPr>
+        <w:t xml:space="preserve">Tabassum, M., &amp; Mathew, K. (2014). A GENETIC ALGORITHM ANALYSIS TOWARDS OPTIMIZATION SOLUTIONS. </w:t>
+      </w:r>
+      <w:r>
+        <w:rPr>
+          <w:rFonts w:cs="Times New Roman"/>
+          <w:i/>
+          <w:iCs/>
+        </w:rPr>
+        <w:t>International Journal of Digital Information and Wireless Communications</w:t>
+      </w:r>
+      <w:r>
+        <w:rPr>
+          <w:rFonts w:cs="Times New Roman"/>
+        </w:rPr>
+        <w:t xml:space="preserve">, </w:t>
+      </w:r>
+      <w:r>
+        <w:rPr>
+          <w:rFonts w:cs="Times New Roman"/>
+          <w:i/>
+          <w:iCs/>
+        </w:rPr>
+        <w:t>4</w:t>
+      </w:r>
+      <w:r>
+        <w:rPr>
+          <w:rFonts w:cs="Times New Roman"/>
+        </w:rPr>
+        <w:t>(1), 124–142. https://doi.org/10.17781/P001091</w:t>
       </w:r>
     </w:p>
     <w:p>
       <w:pPr>
         <w:pStyle w:val="Bibliography"/>
-      </w:pPr>
-      <w:r>
-        <w:t xml:space="preserve">Purnamasari, E., Sudarno, S., &amp; Hadiyanto, H. (2019). INVENTARISASI EMISI GAS RUMAH KACA SEKTOR PERTANIAN DI KABUPATEN BOYOLALI. </w:t>
-      </w:r>
-      <w:r>
-        <w:rPr>
-          <w:i/>
-          <w:iCs/>
-        </w:rPr>
-        <w:t>Universitas Muhammadiyah Surakarta</w:t>
-      </w:r>
-      <w:r>
-        <w:t>.</w:t>
+        <w:rPr>
+          <w:rFonts w:cs="Times New Roman"/>
+        </w:rPr>
+      </w:pPr>
+      <w:r>
+        <w:rPr>
+          <w:rFonts w:cs="Times New Roman"/>
+        </w:rPr>
+        <w:lastRenderedPageBreak/>
+        <w:t xml:space="preserve">Uzlu, E. (2021). Estimates of greenhouse gas emission in Turkey with grey wolf optimizer algorithm-optimized artificial neural networks. </w:t>
+      </w:r>
+      <w:r>
+        <w:rPr>
+          <w:rFonts w:cs="Times New Roman"/>
+          <w:i/>
+          <w:iCs/>
+        </w:rPr>
+        <w:t>Neural Computing and Applications</w:t>
+      </w:r>
+      <w:r>
+        <w:rPr>
+          <w:rFonts w:cs="Times New Roman"/>
+        </w:rPr>
+        <w:t xml:space="preserve">, </w:t>
+      </w:r>
+      <w:r>
+        <w:rPr>
+          <w:rFonts w:cs="Times New Roman"/>
+          <w:i/>
+          <w:iCs/>
+        </w:rPr>
+        <w:t>33</w:t>
+      </w:r>
+      <w:r>
+        <w:rPr>
+          <w:rFonts w:cs="Times New Roman"/>
+        </w:rPr>
+        <w:t>(20), 13567–13585. https://doi.org/10.1007/s00521-021-05980-1</w:t>
       </w:r>
     </w:p>
     <w:p>
       <w:pPr>
         <w:pStyle w:val="Bibliography"/>
-      </w:pPr>
-      <w:r>
-        <w:t xml:space="preserve">Rizaty, M. A. (2022, October 14). Emisi Gas Rumah Kaca Indonesia Diproyeksi Terus Naik hingga 2030. </w:t>
-      </w:r>
-      <w:r>
-        <w:rPr>
-          <w:i/>
-          <w:iCs/>
-        </w:rPr>
-        <w:t>DataIndonesia.Id</w:t>
-      </w:r>
-      <w:r>
-        <w:t>. https://dataindonesia.id/varia/detail/emisi-gas-rumah-kaca-indonesia-diproyeksi-terus-naik-hingga-2030</w:t>
+        <w:rPr>
+          <w:rFonts w:cs="Times New Roman"/>
+        </w:rPr>
+      </w:pPr>
+      <w:r>
+        <w:rPr>
+          <w:rFonts w:cs="Times New Roman"/>
+        </w:rPr>
+        <w:t xml:space="preserve">Wang, H., Luo, J., Zhang, M., &amp; Ling, Y. (2022). The Impact of Transportation Restructuring on the Intensity of Greenhouse Gas Emissions: Empirical Data from China. </w:t>
+      </w:r>
+      <w:r>
+        <w:rPr>
+          <w:rFonts w:cs="Times New Roman"/>
+          <w:i/>
+          <w:iCs/>
+        </w:rPr>
+        <w:t>International Journal of Environmental Research and Public Health</w:t>
+      </w:r>
+      <w:r>
+        <w:rPr>
+          <w:rFonts w:cs="Times New Roman"/>
+        </w:rPr>
+        <w:t xml:space="preserve">, </w:t>
+      </w:r>
+      <w:r>
+        <w:rPr>
+          <w:rFonts w:cs="Times New Roman"/>
+          <w:i/>
+          <w:iCs/>
+        </w:rPr>
+        <w:t>19</w:t>
+      </w:r>
+      <w:r>
+        <w:rPr>
+          <w:rFonts w:cs="Times New Roman"/>
+        </w:rPr>
+        <w:t>(19), 12960. https://doi.org/10.3390/ijerph191912960</w:t>
       </w:r>
     </w:p>
     <w:p>
       <w:pPr>
         <w:pStyle w:val="Bibliography"/>
-      </w:pPr>
-      <w:r>
-        <w:t xml:space="preserve">Rytter, M., Sørensen, J. C., Jørgensen, B. N., &amp; Körner, O. (2012). ADVANCED MODEL-BASED GREENHOUSE CLIMATE CONTROL USING MULTI-OBJECTIVE OPTIMIZATION. </w:t>
-      </w:r>
-      <w:r>
-        <w:rPr>
-          <w:i/>
-          <w:iCs/>
-        </w:rPr>
-        <w:t>Acta Horticulturae</w:t>
-      </w:r>
-      <w:r>
+        <w:rPr>
+          <w:rFonts w:cs="Times New Roman"/>
+        </w:rPr>
+      </w:pPr>
+      <w:r>
+        <w:rPr>
+          <w:rFonts w:cs="Times New Roman"/>
+        </w:rPr>
+        <w:t xml:space="preserve">Wang, Q.-J., Feng, G.-F., Wang, H.-J., &amp; Chang, C.-P. (2022). The influence of political ideology on greenhouse gas emissions. </w:t>
+      </w:r>
+      <w:r>
+        <w:rPr>
+          <w:rFonts w:cs="Times New Roman"/>
+          <w:i/>
+          <w:iCs/>
+        </w:rPr>
+        <w:t>Global Environmental Change</w:t>
+      </w:r>
+      <w:r>
+        <w:rPr>
+          <w:rFonts w:cs="Times New Roman"/>
+        </w:rPr>
         <w:t xml:space="preserve">, </w:t>
       </w:r>
       <w:r>
         <w:rPr>
-          <w:i/>
-          <w:iCs/>
-        </w:rPr>
-        <w:t>957</w:t>
-      </w:r>
-      <w:r>
-        <w:t>, 29–35. https://doi.org/10.17660/ActaHortic.2012.957.2</w:t>
+          <w:rFonts w:cs="Times New Roman"/>
+          <w:i/>
+          <w:iCs/>
+        </w:rPr>
+        <w:t>74</w:t>
+      </w:r>
+      <w:r>
+        <w:rPr>
+          <w:rFonts w:cs="Times New Roman"/>
+        </w:rPr>
+        <w:t>, 102496.</w:t>
       </w:r>
     </w:p>
     <w:p>
       <w:pPr>
         <w:pStyle w:val="Bibliography"/>
-      </w:pPr>
-      <w:r>
-        <w:t xml:space="preserve">Tabassum, M., &amp; Mathew, K. (2014). A GENETIC ALGORITHM ANALYSIS TOWARDS OPTIMIZATION SOLUTIONS. </w:t>
-      </w:r>
-      <w:r>
-        <w:rPr>
-          <w:i/>
-          <w:iCs/>
-        </w:rPr>
-        <w:t xml:space="preserve">International Journal of Digital </w:t>
-      </w:r>
-      <w:r>
-        <w:rPr>
-          <w:i/>
-          <w:iCs/>
+        <w:rPr>
+          <w:rFonts w:cs="Times New Roman"/>
+        </w:rPr>
+      </w:pPr>
+      <w:r>
+        <w:rPr>
+          <w:rFonts w:cs="Times New Roman"/>
+        </w:rPr>
+        <w:t xml:space="preserve">World Bank, W. D. I. (2023, May 10). </w:t>
+      </w:r>
+      <w:r>
+        <w:rPr>
+          <w:rFonts w:cs="Times New Roman"/>
+          <w:i/>
+          <w:iCs/>
+        </w:rPr>
+        <w:t>Indonesia | Data</w:t>
+      </w:r>
+      <w:r>
+        <w:rPr>
+          <w:rFonts w:cs="Times New Roman"/>
+        </w:rPr>
+        <w:t>. https://data.worldbank.org/country/indonesia</w:t>
+      </w:r>
+    </w:p>
+    <w:p>
+      <w:pPr>
+        <w:pStyle w:val="Bibliography"/>
+        <w:rPr>
+          <w:rFonts w:cs="Times New Roman"/>
+        </w:rPr>
+      </w:pPr>
+      <w:r>
+        <w:rPr>
+          <w:rFonts w:cs="Times New Roman"/>
+        </w:rPr>
+        <w:t xml:space="preserve">Xiong, X., Zhang, L., Hao, Y., Zhang, P., Shi, Z., &amp; Zhang, T. (2022). How urbanization and ecological conditions affect urban diet-linked GHG emissions: New evidence from China. </w:t>
+      </w:r>
+      <w:r>
+        <w:rPr>
+          <w:rFonts w:cs="Times New Roman"/>
+          <w:i/>
+          <w:iCs/>
+        </w:rPr>
+        <w:t>Resources, Conservation and Recycling</w:t>
+      </w:r>
+      <w:r>
+        <w:rPr>
+          <w:rFonts w:cs="Times New Roman"/>
+        </w:rPr>
+        <w:t xml:space="preserve">, </w:t>
+      </w:r>
+      <w:r>
+        <w:rPr>
+          <w:rFonts w:cs="Times New Roman"/>
+          <w:i/>
+          <w:iCs/>
+        </w:rPr>
+        <w:t>176</w:t>
+      </w:r>
+      <w:r>
+        <w:rPr>
+          <w:rFonts w:cs="Times New Roman"/>
+        </w:rPr>
+        <w:t>, 105903.</w:t>
+      </w:r>
+    </w:p>
+    <w:p>
+      <w:pPr>
+        <w:pStyle w:val="Bibliography"/>
+        <w:rPr>
+          <w:rFonts w:cs="Times New Roman"/>
+        </w:rPr>
+      </w:pPr>
+      <w:r>
+        <w:rPr>
+          <w:rFonts w:cs="Times New Roman"/>
+        </w:rPr>
+        <w:t xml:space="preserve">Yang, X., Liu, D., Fu, Q., Li, T., Hou, R., Li, Q., Li, M., &amp; Meng, F. (2022). Characteristics of greenhouse gas emissions from farmland soils based on a structural equation model: Regulation mechanism of biochar. </w:t>
+      </w:r>
+      <w:r>
+        <w:rPr>
+          <w:rFonts w:cs="Times New Roman"/>
+          <w:i/>
+          <w:iCs/>
+        </w:rPr>
+        <w:t>Environmental Research</w:t>
+      </w:r>
+      <w:r>
+        <w:rPr>
+          <w:rFonts w:cs="Times New Roman"/>
+        </w:rPr>
+        <w:t xml:space="preserve">, </w:t>
+      </w:r>
+      <w:r>
+        <w:rPr>
+          <w:rFonts w:cs="Times New Roman"/>
+          <w:i/>
+          <w:iCs/>
+        </w:rPr>
+        <w:t>206</w:t>
+      </w:r>
+      <w:r>
+        <w:rPr>
+          <w:rFonts w:cs="Times New Roman"/>
+        </w:rPr>
+        <w:t>, 112303.</w:t>
+      </w:r>
+    </w:p>
+    <w:p>
+      <w:pPr>
+        <w:pStyle w:val="Bibliography"/>
+        <w:rPr>
+          <w:rFonts w:cs="Times New Roman"/>
+        </w:rPr>
+      </w:pPr>
+      <w:r>
+        <w:rPr>
+          <w:rFonts w:cs="Times New Roman"/>
+        </w:rPr>
+        <w:t xml:space="preserve">Yao, P., Wang, H., &amp; Ji, H. (2016). Multi-UAVs tracking target in urban environment by model predictive control and Improved Grey Wolf Optimizer. </w:t>
+      </w:r>
+      <w:r>
+        <w:rPr>
+          <w:rFonts w:cs="Times New Roman"/>
+          <w:i/>
+          <w:iCs/>
+        </w:rPr>
+        <w:t>Aerospace Science and Technology</w:t>
+      </w:r>
+      <w:r>
+        <w:rPr>
+          <w:rFonts w:cs="Times New Roman"/>
+        </w:rPr>
+        <w:t xml:space="preserve">, </w:t>
+      </w:r>
+      <w:r>
+        <w:rPr>
+          <w:rFonts w:cs="Times New Roman"/>
+          <w:i/>
+          <w:iCs/>
+        </w:rPr>
+        <w:t>55</w:t>
+      </w:r>
+      <w:r>
+        <w:rPr>
+          <w:rFonts w:cs="Times New Roman"/>
+        </w:rPr>
+        <w:t>, 131–143.</w:t>
+      </w:r>
+    </w:p>
+    <w:p>
+      <w:pPr>
+        <w:pStyle w:val="Bibliography"/>
+        <w:rPr>
+          <w:rFonts w:cs="Times New Roman"/>
+        </w:rPr>
+      </w:pPr>
+      <w:r>
+        <w:rPr>
+          <w:rFonts w:cs="Times New Roman"/>
+        </w:rPr>
+        <w:t xml:space="preserve">Yoro, K. O., &amp; Daramola, M. O. (2020). CO2 emission sources, greenhouse gases, and the global warming effect. In </w:t>
+      </w:r>
+      <w:r>
+        <w:rPr>
+          <w:rFonts w:cs="Times New Roman"/>
+          <w:i/>
+          <w:iCs/>
+        </w:rPr>
+        <w:t>Advances in Carbon Capture</w:t>
+      </w:r>
+      <w:r>
+        <w:rPr>
+          <w:rFonts w:cs="Times New Roman"/>
+        </w:rPr>
+        <w:t xml:space="preserve"> (pp. 3–28). Elsevier. https://doi.org/10.1016/B978-0-12-819657-1.00001-3</w:t>
+      </w:r>
+    </w:p>
+    <w:p>
+      <w:pPr>
+        <w:pStyle w:val="Bibliography"/>
+        <w:rPr>
+          <w:rFonts w:cs="Times New Roman"/>
+        </w:rPr>
+      </w:pPr>
+      <w:r>
+        <w:rPr>
+          <w:rFonts w:cs="Times New Roman"/>
+        </w:rPr>
+        <w:t>Yunita, A., Santoso, H. B., &amp; Hasibuan, Z. A. (2022). Finding Contributing Factors of Students’ Academic Achievement Using Quantitative and Qualitative Analyses-</w:t>
+      </w:r>
+      <w:r>
+        <w:rPr>
+          <w:rFonts w:cs="Times New Roman"/>
         </w:rPr>
         <w:lastRenderedPageBreak/>
-        <w:t>Information and Wireless Communications</w:t>
-      </w:r>
-      <w:r>
+        <w:t xml:space="preserve">Based Information Extraction. </w:t>
+      </w:r>
+      <w:r>
+        <w:rPr>
+          <w:rFonts w:cs="Times New Roman"/>
+          <w:i/>
+          <w:iCs/>
+        </w:rPr>
+        <w:t>International Journal of Emerging Technologies in Learning (IJET)</w:t>
+      </w:r>
+      <w:r>
+        <w:rPr>
+          <w:rFonts w:cs="Times New Roman"/>
+        </w:rPr>
         <w:t xml:space="preserve">, </w:t>
       </w:r>
       <w:r>
         <w:rPr>
-          <w:i/>
-          <w:iCs/>
-        </w:rPr>
-        <w:t>4</w:t>
-      </w:r>
-      <w:r>
-        <w:t>(1), 124–142. https://doi.org/10.17781/P001091</w:t>
+          <w:rFonts w:cs="Times New Roman"/>
+          <w:i/>
+          <w:iCs/>
+        </w:rPr>
+        <w:t>17</w:t>
+      </w:r>
+      <w:r>
+        <w:rPr>
+          <w:rFonts w:cs="Times New Roman"/>
+        </w:rPr>
+        <w:t>(16), 108–125. https://doi.org/10.3991/ijet.v17i16.31945</w:t>
       </w:r>
     </w:p>
     <w:p>
       <w:pPr>
         <w:pStyle w:val="Bibliography"/>
-      </w:pPr>
-      <w:r>
-        <w:t xml:space="preserve">Uzlu, E. (2021). Estimates of greenhouse gas emission in Turkey with grey wolf optimizer algorithm-optimized artificial neural networks. </w:t>
-      </w:r>
-      <w:r>
-        <w:rPr>
-          <w:i/>
-          <w:iCs/>
-        </w:rPr>
-        <w:t>Neural Computing and Applications</w:t>
-      </w:r>
-      <w:r>
+        <w:rPr>
+          <w:rFonts w:cs="Times New Roman"/>
+        </w:rPr>
+      </w:pPr>
+      <w:r>
+        <w:rPr>
+          <w:rFonts w:cs="Times New Roman"/>
+        </w:rPr>
+        <w:t xml:space="preserve">Zhang, H., Xu, Y., &amp; Lahr, M. L. (2022). The greenhouse gas footprints of China’s food production and consumption (1987–2017). </w:t>
+      </w:r>
+      <w:r>
+        <w:rPr>
+          <w:rFonts w:cs="Times New Roman"/>
+          <w:i/>
+          <w:iCs/>
+        </w:rPr>
+        <w:t>Journal of Environmental Management</w:t>
+      </w:r>
+      <w:r>
+        <w:rPr>
+          <w:rFonts w:cs="Times New Roman"/>
+        </w:rPr>
         <w:t xml:space="preserve">, </w:t>
       </w:r>
       <w:r>
         <w:rPr>
-          <w:i/>
-          <w:iCs/>
-        </w:rPr>
-        <w:t>33</w:t>
-      </w:r>
-      <w:r>
-        <w:t>(20), 13567–13585. https://doi.org/10.1007/s00521-021-05980-1</w:t>
+          <w:rFonts w:cs="Times New Roman"/>
+          <w:i/>
+          <w:iCs/>
+        </w:rPr>
+        <w:t>301</w:t>
+      </w:r>
+      <w:r>
+        <w:rPr>
+          <w:rFonts w:cs="Times New Roman"/>
+        </w:rPr>
+        <w:t>, 113934.</w:t>
       </w:r>
     </w:p>
     <w:p>
       <w:pPr>
         <w:pStyle w:val="Bibliography"/>
-      </w:pPr>
-      <w:r>
-        <w:t xml:space="preserve">Wang, H., Luo, J., Zhang, M., &amp; Ling, Y. (2022). The Impact of Transportation Restructuring on the Intensity of Greenhouse Gas Emissions: Empirical Data from China. </w:t>
-      </w:r>
-      <w:r>
-        <w:rPr>
-          <w:i/>
-          <w:iCs/>
-        </w:rPr>
-        <w:t>International Journal of Environmental Research and Public Health</w:t>
-      </w:r>
-      <w:r>
+        <w:rPr>
+          <w:rFonts w:cs="Times New Roman"/>
+        </w:rPr>
+      </w:pPr>
+      <w:r>
+        <w:rPr>
+          <w:rFonts w:cs="Times New Roman"/>
+        </w:rPr>
+        <w:t xml:space="preserve">Zhang, X., Qian, H., Hua, K., Chen, H., Deng, A., Song, Z., Zhang, J., Raheem, A., Danso, F., &amp; Wang, D. (2022). Organic amendments increase crop yield while mitigating greenhouse gas emissions from the perspective of carbon fees in a soybean-wheat system. </w:t>
+      </w:r>
+      <w:r>
+        <w:rPr>
+          <w:rFonts w:cs="Times New Roman"/>
+          <w:i/>
+          <w:iCs/>
+        </w:rPr>
+        <w:t>Agriculture, Ecosystems &amp; Environment</w:t>
+      </w:r>
+      <w:r>
+        <w:rPr>
+          <w:rFonts w:cs="Times New Roman"/>
+        </w:rPr>
         <w:t xml:space="preserve">, </w:t>
       </w:r>
       <w:r>
         <w:rPr>
-          <w:i/>
-          <w:iCs/>
-        </w:rPr>
-        <w:t>19</w:t>
-      </w:r>
-      <w:r>
-        <w:t>(19), 12960. https://doi.org/10.3390/ijerph191912960</w:t>
-      </w:r>
-    </w:p>
-    <w:p>
-      <w:pPr>
-        <w:pStyle w:val="Bibliography"/>
-      </w:pPr>
-      <w:r>
-        <w:t xml:space="preserve">Wang, Q.-J., Feng, G.-F., Wang, H.-J., &amp; Chang, C.-P. (2022). The influence of political ideology on greenhouse gas emissions. </w:t>
-      </w:r>
-      <w:r>
-        <w:rPr>
-          <w:i/>
-          <w:iCs/>
-        </w:rPr>
-        <w:t>Global Environmental Change</w:t>
-      </w:r>
-      <w:r>
-        <w:t xml:space="preserve">, </w:t>
-      </w:r>
-      <w:r>
-        <w:rPr>
-          <w:i/>
-          <w:iCs/>
-        </w:rPr>
-        <w:t>74</w:t>
-      </w:r>
-      <w:r>
-        <w:t>, 102496.</w:t>
-      </w:r>
-    </w:p>
-    <w:p>
-      <w:pPr>
-        <w:pStyle w:val="Bibliography"/>
-      </w:pPr>
-      <w:r>
-        <w:t xml:space="preserve">World Bank, W. D. I. (2023, May 10). </w:t>
-      </w:r>
-      <w:r>
-        <w:rPr>
-          <w:i/>
-          <w:iCs/>
-        </w:rPr>
-        <w:t>Indonesia | Data</w:t>
-      </w:r>
-      <w:r>
-        <w:t>. https://data.worldbank.org/country/indonesia</w:t>
-      </w:r>
-    </w:p>
-    <w:p>
-      <w:pPr>
-        <w:pStyle w:val="Bibliography"/>
-      </w:pPr>
-      <w:r>
-        <w:t xml:space="preserve">Xiong, X., Zhang, L., Hao, Y., Zhang, P., Shi, Z., &amp; Zhang, T. (2022). How urbanization and ecological conditions affect urban diet-linked GHG emissions: New evidence from China. </w:t>
-      </w:r>
-      <w:r>
-        <w:rPr>
-          <w:i/>
-          <w:iCs/>
-        </w:rPr>
-        <w:t>Resources, Conservation and Recycling</w:t>
-      </w:r>
-      <w:r>
-        <w:t xml:space="preserve">, </w:t>
-      </w:r>
-      <w:r>
-        <w:rPr>
-          <w:i/>
-          <w:iCs/>
-        </w:rPr>
-        <w:t>176</w:t>
-      </w:r>
-      <w:r>
-        <w:t>, 105903.</w:t>
-      </w:r>
-    </w:p>
-    <w:p>
-      <w:pPr>
-        <w:pStyle w:val="Bibliography"/>
-      </w:pPr>
-      <w:r>
-        <w:t xml:space="preserve">Yang, X., Liu, D., Fu, Q., Li, T., Hou, R., Li, Q., Li, M., &amp; Meng, F. (2022). Characteristics of greenhouse gas emissions from farmland soils based on a structural equation model: Regulation mechanism of biochar. </w:t>
-      </w:r>
-      <w:r>
-        <w:rPr>
-          <w:i/>
-          <w:iCs/>
-        </w:rPr>
-        <w:t>Environmental Research</w:t>
-      </w:r>
-      <w:r>
-        <w:t xml:space="preserve">, </w:t>
-      </w:r>
-      <w:r>
-        <w:rPr>
-          <w:i/>
-          <w:iCs/>
-        </w:rPr>
-        <w:t>206</w:t>
-      </w:r>
-      <w:r>
-        <w:t>, 112303.</w:t>
-      </w:r>
-    </w:p>
-    <w:p>
-      <w:pPr>
-        <w:pStyle w:val="Bibliography"/>
-      </w:pPr>
-      <w:r>
-        <w:t xml:space="preserve">Yao, P., Wang, H., &amp; Ji, H. (2016). Multi-UAVs tracking target in urban environment by model predictive control and Improved Grey Wolf Optimizer. </w:t>
-      </w:r>
-      <w:r>
-        <w:rPr>
-          <w:i/>
-          <w:iCs/>
-        </w:rPr>
-        <w:t>Aerospace Science and Technology</w:t>
-      </w:r>
-      <w:r>
-        <w:t xml:space="preserve">, </w:t>
-      </w:r>
-      <w:r>
-        <w:rPr>
-          <w:i/>
-          <w:iCs/>
-        </w:rPr>
-        <w:t>55</w:t>
-      </w:r>
-      <w:r>
-        <w:t>, 131–143.</w:t>
-      </w:r>
-    </w:p>
-    <w:p>
-      <w:pPr>
-        <w:pStyle w:val="Bibliography"/>
-      </w:pPr>
-      <w:r>
-        <w:t xml:space="preserve">Yoro, K. O., &amp; Daramola, M. O. (2020). CO2 emission sources, greenhouse gases, and the global warming effect. In </w:t>
-      </w:r>
-      <w:r>
-        <w:rPr>
-          <w:i/>
-          <w:iCs/>
-        </w:rPr>
-        <w:t>Advances in Carbon Capture</w:t>
-      </w:r>
-      <w:r>
-        <w:t xml:space="preserve"> (pp. 3–28). Elsevier. https://doi.org/10.1016/B978-0-12-819657-1.00001-3</w:t>
-      </w:r>
-    </w:p>
-    <w:p>
-      <w:pPr>
-        <w:pStyle w:val="Bibliography"/>
-      </w:pPr>
-      <w:r>
-        <w:lastRenderedPageBreak/>
-        <w:t xml:space="preserve">Yunita, A., Santoso, H. B., &amp; Hasibuan, Z. A. (2022). Finding Contributing Factors of Students’ Academic Achievement Using Quantitative and Qualitative Analyses-Based Information Extraction. </w:t>
-      </w:r>
-      <w:r>
-        <w:rPr>
-          <w:i/>
-          <w:iCs/>
-        </w:rPr>
-        <w:t>International Journal of Emerging Technologies in Learning (IJET)</w:t>
-      </w:r>
-      <w:r>
-        <w:t xml:space="preserve">, </w:t>
-      </w:r>
-      <w:r>
-        <w:rPr>
-          <w:i/>
-          <w:iCs/>
-        </w:rPr>
-        <w:t>17</w:t>
-      </w:r>
-      <w:r>
-        <w:t>(16), 108–125. https://doi.org/10.3991/ijet.v17i16.31945</w:t>
-      </w:r>
-    </w:p>
-    <w:p>
-      <w:pPr>
-        <w:pStyle w:val="Bibliography"/>
-      </w:pPr>
-      <w:r>
-        <w:t xml:space="preserve">Yusuf, A. M., Abubakar, A. B., &amp; Mamman, S. O. (2020). Relationship between greenhouse gas emission, energy consumption, and economic growth: Evidence from some selected oil-producing African countries. </w:t>
-      </w:r>
-      <w:r>
-        <w:rPr>
-          <w:i/>
-          <w:iCs/>
-        </w:rPr>
-        <w:t>Environmental Science and Pollution Research</w:t>
-      </w:r>
-      <w:r>
-        <w:t xml:space="preserve">, </w:t>
-      </w:r>
-      <w:r>
-        <w:rPr>
-          <w:i/>
-          <w:iCs/>
-        </w:rPr>
-        <w:t>27</w:t>
-      </w:r>
-      <w:r>
-        <w:t>(13), 15815–15823. https://doi.org/10.1007/s11356-020-08065-z</w:t>
-      </w:r>
-    </w:p>
-    <w:p>
-      <w:pPr>
-        <w:pStyle w:val="Bibliography"/>
-      </w:pPr>
-      <w:r>
-        <w:t xml:space="preserve">Zhang, H., Xu, Y., &amp; Lahr, M. L. (2022). The greenhouse gas footprints of China’s food production and consumption (1987–2017). </w:t>
-      </w:r>
-      <w:r>
-        <w:rPr>
-          <w:i/>
-          <w:iCs/>
-        </w:rPr>
-        <w:t>Journal of Environmental Management</w:t>
-      </w:r>
-      <w:r>
-        <w:t xml:space="preserve">, </w:t>
-      </w:r>
-      <w:r>
-        <w:rPr>
-          <w:i/>
-          <w:iCs/>
-        </w:rPr>
-        <w:t>301</w:t>
-      </w:r>
-      <w:r>
-        <w:t>, 113934.</w:t>
-      </w:r>
-    </w:p>
-    <w:p>
-      <w:pPr>
-        <w:pStyle w:val="Bibliography"/>
-      </w:pPr>
-      <w:r>
-        <w:t xml:space="preserve">Zhang, X., Qian, H., Hua, K., Chen, H., Deng, A., Song, Z., Zhang, J., Raheem, A., Danso, F., &amp; Wang, D. (2022). Organic amendments increase crop yield while mitigating greenhouse gas emissions from the perspective of carbon fees in a soybean-wheat system. </w:t>
-      </w:r>
-      <w:r>
-        <w:rPr>
-          <w:i/>
-          <w:iCs/>
-        </w:rPr>
-        <w:t>Agriculture, Ecosystems &amp; Environment</w:t>
-      </w:r>
-      <w:r>
-        <w:t xml:space="preserve">, </w:t>
-      </w:r>
-      <w:r>
-        <w:rPr>
+          <w:rFonts w:cs="Times New Roman"/>
           <w:i/>
           <w:iCs/>
         </w:rPr>
         <w:t>325</w:t>
       </w:r>
       <w:r>
+        <w:rPr>
+          <w:rFonts w:cs="Times New Roman"/>
+        </w:rPr>
         <w:t>, 107736.</w:t>
       </w:r>
     </w:p>

</xml_diff>